<commit_message>
Completed Volatility Estimator project and added new quant concepts notebooks
</commit_message>
<xml_diff>
--- a/Volatility Estimator/Volatility Estimator Analysis.docx
+++ b/Volatility Estimator/Volatility Estimator Analysis.docx
@@ -95,20 +95,44 @@
           <w:szCs w:val="20"/>
           <w:lang w:val="en-US"/>
         </w:rPr>
-        <w:t>This mini-project provides an overview of how volatility is defined, measured, and interpreted in the context of financial assets. Volatility is a central concept in risk management and portfolio construction, as it captures the magnitude of price fluctuations and helps investors assess uncertainty in returns.</w:t>
-      </w:r>
-    </w:p>
-    <w:p>
-      <w:pPr>
-        <w:jc w:val="both"/>
-        <w:outlineLvl w:val="2"/>
-        <w:rPr>
-          <w:rFonts w:ascii="Helvetica" w:hAnsi="Helvetica"/>
-          <w:sz w:val="20"/>
-          <w:szCs w:val="20"/>
-          <w:lang w:val="en-US"/>
-        </w:rPr>
-      </w:pPr>
+        <w:t>This</w:t>
+      </w:r>
+      <w:r>
+        <w:rPr>
+          <w:rFonts w:ascii="Helvetica" w:hAnsi="Helvetica"/>
+          <w:sz w:val="20"/>
+          <w:szCs w:val="20"/>
+          <w:lang w:val="en-US"/>
+        </w:rPr>
+        <w:t xml:space="preserve"> </w:t>
+      </w:r>
+      <w:r>
+        <w:rPr>
+          <w:rFonts w:ascii="Helvetica" w:hAnsi="Helvetica"/>
+          <w:sz w:val="20"/>
+          <w:szCs w:val="20"/>
+          <w:lang w:val="en-US"/>
+        </w:rPr>
+        <w:t>project provides an overview of how volatility is defined, measured, and interpreted in the context of financial assets. Volatility is a central concept in risk management and portfolio construction, as it captures the magnitude of price fluctuations and helps investors assess uncertainty in returns</w:t>
+      </w:r>
+      <w:r>
+        <w:rPr>
+          <w:rFonts w:ascii="Helvetica" w:hAnsi="Helvetica"/>
+          <w:sz w:val="20"/>
+          <w:szCs w:val="20"/>
+          <w:lang w:val="en-US"/>
+        </w:rPr>
+        <w:t xml:space="preserve"> across time</w:t>
+      </w:r>
+      <w:r>
+        <w:rPr>
+          <w:rFonts w:ascii="Helvetica" w:hAnsi="Helvetica"/>
+          <w:sz w:val="20"/>
+          <w:szCs w:val="20"/>
+          <w:lang w:val="en-US"/>
+        </w:rPr>
+        <w:t>.</w:t>
+      </w:r>
     </w:p>
     <w:p>
       <w:pPr>
@@ -193,19 +217,89 @@
           <w:szCs w:val="20"/>
           <w:lang w:val="en-US"/>
         </w:rPr>
-        <w:t>For this project, we have built a tool that computes and compare different volatility measures on the same asset. Start with simple historical volatility using log returns and then add rolling windows (20, 60, 120 days) and an EWMA version to capture recent shocks faster. Extend it by comparing realized volatility before and after macro events like CPI or CB meetings</w:t>
-      </w:r>
-    </w:p>
-    <w:p>
-      <w:pPr>
-        <w:jc w:val="both"/>
-        <w:rPr>
-          <w:rFonts w:ascii="Helvetica" w:hAnsi="Helvetica"/>
-          <w:sz w:val="20"/>
-          <w:szCs w:val="20"/>
-          <w:lang w:val="en-US"/>
-        </w:rPr>
-      </w:pPr>
+        <w:t xml:space="preserve">For this project, we have built a tool that computes and compare different volatility measures on the same asset. </w:t>
+      </w:r>
+      <w:r>
+        <w:rPr>
+          <w:rFonts w:ascii="Helvetica" w:hAnsi="Helvetica"/>
+          <w:sz w:val="20"/>
+          <w:szCs w:val="20"/>
+          <w:lang w:val="en-US"/>
+        </w:rPr>
+        <w:t>We first s</w:t>
+      </w:r>
+      <w:r>
+        <w:rPr>
+          <w:rFonts w:ascii="Helvetica" w:hAnsi="Helvetica"/>
+          <w:sz w:val="20"/>
+          <w:szCs w:val="20"/>
+          <w:lang w:val="en-US"/>
+        </w:rPr>
+        <w:t>tart</w:t>
+      </w:r>
+      <w:r>
+        <w:rPr>
+          <w:rFonts w:ascii="Helvetica" w:hAnsi="Helvetica"/>
+          <w:sz w:val="20"/>
+          <w:szCs w:val="20"/>
+          <w:lang w:val="en-US"/>
+        </w:rPr>
+        <w:t xml:space="preserve"> off</w:t>
+      </w:r>
+      <w:r>
+        <w:rPr>
+          <w:rFonts w:ascii="Helvetica" w:hAnsi="Helvetica"/>
+          <w:sz w:val="20"/>
+          <w:szCs w:val="20"/>
+          <w:lang w:val="en-US"/>
+        </w:rPr>
+        <w:t xml:space="preserve"> with simple historical volatility using log returns and then add rolling windows (20, 60, 120 days) and an EWMA version to capture recent shocks faster. </w:t>
+      </w:r>
+      <w:r>
+        <w:rPr>
+          <w:rFonts w:ascii="Helvetica" w:hAnsi="Helvetica"/>
+          <w:sz w:val="20"/>
+          <w:szCs w:val="20"/>
+          <w:lang w:val="en-US"/>
+        </w:rPr>
+        <w:t>To make it more realistic, we will e</w:t>
+      </w:r>
+      <w:r>
+        <w:rPr>
+          <w:rFonts w:ascii="Helvetica" w:hAnsi="Helvetica"/>
+          <w:sz w:val="20"/>
+          <w:szCs w:val="20"/>
+          <w:lang w:val="en-US"/>
+        </w:rPr>
+        <w:t xml:space="preserve">xtend </w:t>
+      </w:r>
+      <w:r>
+        <w:rPr>
+          <w:rFonts w:ascii="Helvetica" w:hAnsi="Helvetica"/>
+          <w:sz w:val="20"/>
+          <w:szCs w:val="20"/>
+          <w:lang w:val="en-US"/>
+        </w:rPr>
+        <w:t>the analysis</w:t>
+      </w:r>
+      <w:r>
+        <w:rPr>
+          <w:rFonts w:ascii="Helvetica" w:hAnsi="Helvetica"/>
+          <w:sz w:val="20"/>
+          <w:szCs w:val="20"/>
+          <w:lang w:val="en-US"/>
+        </w:rPr>
+        <w:t xml:space="preserve"> by comparing realized volatility before and after macro events like CPI or CB meetings</w:t>
+      </w:r>
+      <w:r>
+        <w:rPr>
+          <w:rFonts w:ascii="Helvetica" w:hAnsi="Helvetica"/>
+          <w:sz w:val="20"/>
+          <w:szCs w:val="20"/>
+          <w:lang w:val="en-US"/>
+        </w:rPr>
+        <w:t>.</w:t>
+      </w:r>
     </w:p>
     <w:p>
       <w:pPr>
@@ -1511,7 +1605,6 @@
                 <w:lang w:val="en-US" w:eastAsia="en-US"/>
                 <w14:ligatures w14:val="standardContextual"/>
               </w:rPr>
-              <w:lastRenderedPageBreak/>
               <w:t>2018 Stock Market Sell-Off</w:t>
             </w:r>
           </w:p>
@@ -1696,6 +1789,7 @@
                 <w:lang w:val="en-US" w:eastAsia="en-US"/>
                 <w14:ligatures w14:val="standardContextual"/>
               </w:rPr>
+              <w:lastRenderedPageBreak/>
               <w:t>Russia–Ukraine War</w:t>
             </w:r>
           </w:p>
@@ -1868,17 +1962,6 @@
         <w:jc w:val="both"/>
         <w:rPr>
           <w:rFonts w:ascii="Helvetica" w:hAnsi="Helvetica"/>
-          <w:sz w:val="20"/>
-          <w:szCs w:val="20"/>
-          <w:lang w:val="en-US"/>
-        </w:rPr>
-      </w:pPr>
-    </w:p>
-    <w:p>
-      <w:pPr>
-        <w:jc w:val="both"/>
-        <w:rPr>
-          <w:rFonts w:ascii="Helvetica" w:hAnsi="Helvetica"/>
           <w:b/>
           <w:bCs/>
           <w:sz w:val="22"/>
@@ -1948,6 +2031,127 @@
         </w:rPr>
         <w:t xml:space="preserve"> and plotting the closing prices of our assets over time yielded the following chart.</w:t>
       </w:r>
+      <w:r>
+        <w:rPr>
+          <w:rFonts w:ascii="Helvetica" w:hAnsi="Helvetica"/>
+          <w:sz w:val="20"/>
+          <w:szCs w:val="20"/>
+          <w:lang w:val="en-US"/>
+        </w:rPr>
+        <w:t xml:space="preserve"> As we can see across all assets, we witness a general upward trend from 2005 to 2025</w:t>
+      </w:r>
+      <w:r>
+        <w:rPr>
+          <w:rFonts w:ascii="Helvetica" w:hAnsi="Helvetica"/>
+          <w:sz w:val="20"/>
+          <w:szCs w:val="20"/>
+          <w:lang w:val="en-US"/>
+        </w:rPr>
+        <w:t xml:space="preserve">, with fluctuations being more pronounced in the latter stages of the analysis period. </w:t>
+      </w:r>
+      <w:r>
+        <w:rPr>
+          <w:rFonts w:ascii="Helvetica" w:hAnsi="Helvetica"/>
+          <w:sz w:val="20"/>
+          <w:szCs w:val="20"/>
+          <w:lang w:val="en-US"/>
+        </w:rPr>
+        <w:t xml:space="preserve">Volatility, which measures the fluctuations in asset prices, is more pronounced in 2020 to 2025 for a host of reasons which we shall </w:t>
+      </w:r>
+      <w:proofErr w:type="spellStart"/>
+      <w:r>
+        <w:rPr>
+          <w:rFonts w:ascii="Helvetica" w:hAnsi="Helvetica"/>
+          <w:sz w:val="20"/>
+          <w:szCs w:val="20"/>
+          <w:lang w:val="en-US"/>
+        </w:rPr>
+        <w:t>analyse</w:t>
+      </w:r>
+      <w:proofErr w:type="spellEnd"/>
+      <w:r>
+        <w:rPr>
+          <w:rFonts w:ascii="Helvetica" w:hAnsi="Helvetica"/>
+          <w:sz w:val="20"/>
+          <w:szCs w:val="20"/>
+          <w:lang w:val="en-US"/>
+        </w:rPr>
+        <w:t xml:space="preserve"> in greater detail below. </w:t>
+      </w:r>
+      <w:r>
+        <w:rPr>
+          <w:rFonts w:ascii="Helvetica" w:hAnsi="Helvetica"/>
+          <w:sz w:val="20"/>
+          <w:szCs w:val="20"/>
+          <w:lang w:val="en-US"/>
+        </w:rPr>
+        <w:t xml:space="preserve">The price charts alone only </w:t>
+      </w:r>
+      <w:proofErr w:type="gramStart"/>
+      <w:r>
+        <w:rPr>
+          <w:rFonts w:ascii="Helvetica" w:hAnsi="Helvetica"/>
+          <w:sz w:val="20"/>
+          <w:szCs w:val="20"/>
+          <w:lang w:val="en-US"/>
+        </w:rPr>
+        <w:t>paints</w:t>
+      </w:r>
+      <w:proofErr w:type="gramEnd"/>
+      <w:r>
+        <w:rPr>
+          <w:rFonts w:ascii="Helvetica" w:hAnsi="Helvetica"/>
+          <w:sz w:val="20"/>
+          <w:szCs w:val="20"/>
+          <w:lang w:val="en-US"/>
+        </w:rPr>
+        <w:t xml:space="preserve"> a small picture, but breaking it down can reveal a lot about how </w:t>
+      </w:r>
+      <w:r>
+        <w:rPr>
+          <w:rFonts w:ascii="Helvetica" w:hAnsi="Helvetica"/>
+          <w:sz w:val="20"/>
+          <w:szCs w:val="20"/>
+          <w:lang w:val="en-US"/>
+        </w:rPr>
+        <w:t xml:space="preserve">volatility </w:t>
+      </w:r>
+      <w:r>
+        <w:rPr>
+          <w:rFonts w:ascii="Helvetica" w:hAnsi="Helvetica"/>
+          <w:sz w:val="20"/>
+          <w:szCs w:val="20"/>
+          <w:lang w:val="en-US"/>
+        </w:rPr>
+        <w:t>can be</w:t>
+      </w:r>
+      <w:r>
+        <w:rPr>
+          <w:rFonts w:ascii="Helvetica" w:hAnsi="Helvetica"/>
+          <w:sz w:val="20"/>
+          <w:szCs w:val="20"/>
+          <w:lang w:val="en-US"/>
+        </w:rPr>
+        <w:t xml:space="preserve"> measured and </w:t>
+      </w:r>
+      <w:r>
+        <w:rPr>
+          <w:rFonts w:ascii="Helvetica" w:hAnsi="Helvetica"/>
+          <w:sz w:val="20"/>
+          <w:szCs w:val="20"/>
+          <w:lang w:val="en-US"/>
+        </w:rPr>
+        <w:t>minimized in the eyes of financial institutions</w:t>
+      </w:r>
+      <w:r>
+        <w:rPr>
+          <w:rFonts w:ascii="Helvetica" w:hAnsi="Helvetica"/>
+          <w:sz w:val="20"/>
+          <w:szCs w:val="20"/>
+          <w:lang w:val="en-US"/>
+        </w:rPr>
+        <w:t>.</w:t>
+      </w:r>
     </w:p>
     <w:p>
       <w:pPr>
@@ -1973,6 +2177,7 @@
       <w:r>
         <w:rPr>
           <w:rFonts w:ascii="Helvetica" w:hAnsi="Helvetica"/>
+          <w:noProof/>
           <w:sz w:val="20"/>
           <w:szCs w:val="20"/>
           <w:lang w:val="en-US"/>
@@ -2084,7 +2289,29 @@
           <w:szCs w:val="22"/>
           <w:lang w:val="en-US"/>
         </w:rPr>
-        <w:t xml:space="preserve"> the volatility of one asset</w:t>
+        <w:t xml:space="preserve"> </w:t>
+      </w:r>
+      <w:r>
+        <w:rPr>
+          <w:rFonts w:ascii="Helvetica" w:hAnsi="Helvetica"/>
+          <w:b/>
+          <w:bCs/>
+          <w:sz w:val="22"/>
+          <w:szCs w:val="22"/>
+          <w:lang w:val="en-US"/>
+        </w:rPr>
+        <w:t>V</w:t>
+      </w:r>
+      <w:r>
+        <w:rPr>
+          <w:rFonts w:ascii="Helvetica" w:hAnsi="Helvetica"/>
+          <w:b/>
+          <w:bCs/>
+          <w:sz w:val="22"/>
+          <w:szCs w:val="22"/>
+          <w:lang w:val="en-US"/>
+        </w:rPr>
+        <w:t>olatility</w:t>
       </w:r>
     </w:p>
     <w:p>
@@ -2115,16 +2342,259 @@
           <w:szCs w:val="20"/>
           <w:lang w:val="en-US"/>
         </w:rPr>
-        <w:t xml:space="preserve">If we take one asset (TSLA), and compute the </w:t>
-      </w:r>
-      <w:r>
-        <w:rPr>
-          <w:rFonts w:ascii="Helvetica" w:hAnsi="Helvetica"/>
-          <w:sz w:val="20"/>
-          <w:szCs w:val="20"/>
-          <w:lang w:val="en-US"/>
-        </w:rPr>
-        <w:t>relevant volatilities measure using the daily log-returns, we will get the following charts shown below.</w:t>
+        <w:t xml:space="preserve">We subset our data to </w:t>
+      </w:r>
+      <w:r>
+        <w:rPr>
+          <w:rFonts w:ascii="Helvetica" w:hAnsi="Helvetica"/>
+          <w:sz w:val="20"/>
+          <w:szCs w:val="20"/>
+          <w:lang w:val="en-US"/>
+        </w:rPr>
+        <w:t>the range from 2018 to 2025</w:t>
+      </w:r>
+      <w:r>
+        <w:rPr>
+          <w:rFonts w:ascii="Helvetica" w:hAnsi="Helvetica"/>
+          <w:sz w:val="20"/>
+          <w:szCs w:val="20"/>
+          <w:lang w:val="en-US"/>
+        </w:rPr>
+        <w:t xml:space="preserve">, which also coincided with a series of macro-shocks such as Covid-19, Russia-Ukraine war and </w:t>
+      </w:r>
+      <w:r>
+        <w:rPr>
+          <w:rFonts w:ascii="Helvetica" w:hAnsi="Helvetica"/>
+          <w:sz w:val="20"/>
+          <w:szCs w:val="20"/>
+          <w:lang w:val="en-US"/>
+        </w:rPr>
+        <w:t xml:space="preserve">the </w:t>
+      </w:r>
+      <w:r>
+        <w:rPr>
+          <w:rFonts w:ascii="Helvetica" w:hAnsi="Helvetica"/>
+          <w:sz w:val="20"/>
+          <w:szCs w:val="20"/>
+          <w:lang w:val="en-US"/>
+        </w:rPr>
+        <w:t>S</w:t>
+      </w:r>
+      <w:r>
+        <w:rPr>
+          <w:rFonts w:ascii="Helvetica" w:hAnsi="Helvetica"/>
+          <w:sz w:val="20"/>
+          <w:szCs w:val="20"/>
+          <w:lang w:val="en-US"/>
+        </w:rPr>
+        <w:t>ub-</w:t>
+      </w:r>
+      <w:r>
+        <w:rPr>
+          <w:rFonts w:ascii="Helvetica" w:hAnsi="Helvetica"/>
+          <w:sz w:val="20"/>
+          <w:szCs w:val="20"/>
+          <w:lang w:val="en-US"/>
+        </w:rPr>
+        <w:t>R</w:t>
+      </w:r>
+      <w:r>
+        <w:rPr>
+          <w:rFonts w:ascii="Helvetica" w:hAnsi="Helvetica"/>
+          <w:sz w:val="20"/>
+          <w:szCs w:val="20"/>
+          <w:lang w:val="en-US"/>
+        </w:rPr>
+        <w:t xml:space="preserve">egional </w:t>
+      </w:r>
+      <w:r>
+        <w:rPr>
+          <w:rFonts w:ascii="Helvetica" w:hAnsi="Helvetica"/>
+          <w:sz w:val="20"/>
+          <w:szCs w:val="20"/>
+          <w:lang w:val="en-US"/>
+        </w:rPr>
+        <w:t>B</w:t>
+      </w:r>
+      <w:r>
+        <w:rPr>
+          <w:rFonts w:ascii="Helvetica" w:hAnsi="Helvetica"/>
+          <w:sz w:val="20"/>
+          <w:szCs w:val="20"/>
+          <w:lang w:val="en-US"/>
+        </w:rPr>
+        <w:t xml:space="preserve">anking crisis in </w:t>
+      </w:r>
+      <w:r>
+        <w:rPr>
+          <w:rFonts w:ascii="Helvetica" w:hAnsi="Helvetica"/>
+          <w:sz w:val="20"/>
+          <w:szCs w:val="20"/>
+          <w:lang w:val="en-US"/>
+        </w:rPr>
+        <w:t xml:space="preserve">the </w:t>
+      </w:r>
+      <w:r>
+        <w:rPr>
+          <w:rFonts w:ascii="Helvetica" w:hAnsi="Helvetica"/>
+          <w:sz w:val="20"/>
+          <w:szCs w:val="20"/>
+          <w:lang w:val="en-US"/>
+        </w:rPr>
+        <w:t>US.</w:t>
+      </w:r>
+      <w:r>
+        <w:rPr>
+          <w:rFonts w:ascii="Helvetica" w:hAnsi="Helvetica"/>
+          <w:sz w:val="20"/>
+          <w:szCs w:val="20"/>
+          <w:lang w:val="en-US"/>
+        </w:rPr>
+        <w:t xml:space="preserve"> Now, </w:t>
+      </w:r>
+      <w:r>
+        <w:rPr>
+          <w:rFonts w:ascii="Helvetica" w:hAnsi="Helvetica"/>
+          <w:sz w:val="20"/>
+          <w:szCs w:val="20"/>
+          <w:lang w:val="en-US"/>
+        </w:rPr>
+        <w:t xml:space="preserve">different assets </w:t>
+      </w:r>
+      <w:r>
+        <w:rPr>
+          <w:rFonts w:ascii="Helvetica" w:hAnsi="Helvetica"/>
+          <w:sz w:val="20"/>
+          <w:szCs w:val="20"/>
+          <w:lang w:val="en-US"/>
+        </w:rPr>
+        <w:t>have different volatili</w:t>
+      </w:r>
+      <w:r>
+        <w:rPr>
+          <w:rFonts w:ascii="Helvetica" w:hAnsi="Helvetica"/>
+          <w:sz w:val="20"/>
+          <w:szCs w:val="20"/>
+          <w:lang w:val="en-US"/>
+        </w:rPr>
+        <w:t>t</w:t>
+      </w:r>
+      <w:r>
+        <w:rPr>
+          <w:rFonts w:ascii="Helvetica" w:hAnsi="Helvetica"/>
+          <w:sz w:val="20"/>
+          <w:szCs w:val="20"/>
+          <w:lang w:val="en-US"/>
+        </w:rPr>
+        <w:t xml:space="preserve">ies </w:t>
+      </w:r>
+      <w:r>
+        <w:rPr>
+          <w:rFonts w:ascii="Helvetica" w:hAnsi="Helvetica"/>
+          <w:sz w:val="20"/>
+          <w:szCs w:val="20"/>
+          <w:lang w:val="en-US"/>
+        </w:rPr>
+        <w:t>which can be attributed to a host of reason (we will not cover</w:t>
+      </w:r>
+      <w:r>
+        <w:rPr>
+          <w:rFonts w:ascii="Helvetica" w:hAnsi="Helvetica"/>
+          <w:sz w:val="20"/>
+          <w:szCs w:val="20"/>
+          <w:lang w:val="en-US"/>
+        </w:rPr>
+        <w:t xml:space="preserve"> them in detail in this report). </w:t>
+      </w:r>
+      <w:r>
+        <w:rPr>
+          <w:rFonts w:ascii="Helvetica" w:hAnsi="Helvetica"/>
+          <w:sz w:val="20"/>
+          <w:szCs w:val="20"/>
+          <w:lang w:val="en-US"/>
+        </w:rPr>
+        <w:t>Volatili</w:t>
+      </w:r>
+      <w:r>
+        <w:rPr>
+          <w:rFonts w:ascii="Helvetica" w:hAnsi="Helvetica"/>
+          <w:sz w:val="20"/>
+          <w:szCs w:val="20"/>
+          <w:lang w:val="en-US"/>
+        </w:rPr>
+        <w:t>tie</w:t>
+      </w:r>
+      <w:r>
+        <w:rPr>
+          <w:rFonts w:ascii="Helvetica" w:hAnsi="Helvetica"/>
+          <w:sz w:val="20"/>
+          <w:szCs w:val="20"/>
+          <w:lang w:val="en-US"/>
+        </w:rPr>
+        <w:t>s</w:t>
+      </w:r>
+      <w:r>
+        <w:rPr>
+          <w:rFonts w:ascii="Helvetica" w:hAnsi="Helvetica"/>
+          <w:sz w:val="20"/>
+          <w:szCs w:val="20"/>
+          <w:lang w:val="en-US"/>
+        </w:rPr>
+        <w:t xml:space="preserve"> </w:t>
+      </w:r>
+      <w:r>
+        <w:rPr>
+          <w:rFonts w:ascii="Helvetica" w:hAnsi="Helvetica"/>
+          <w:sz w:val="20"/>
+          <w:szCs w:val="20"/>
+          <w:lang w:val="en-US"/>
+        </w:rPr>
+        <w:t>are measured using the standard deviation o</w:t>
+      </w:r>
+      <w:r>
+        <w:rPr>
+          <w:rFonts w:ascii="Helvetica" w:hAnsi="Helvetica"/>
+          <w:sz w:val="20"/>
+          <w:szCs w:val="20"/>
+          <w:lang w:val="en-US"/>
+        </w:rPr>
+        <w:t>f the</w:t>
+      </w:r>
+      <w:r>
+        <w:rPr>
+          <w:rFonts w:ascii="Helvetica" w:hAnsi="Helvetica"/>
+          <w:sz w:val="20"/>
+          <w:szCs w:val="20"/>
+          <w:lang w:val="en-US"/>
+        </w:rPr>
+        <w:t xml:space="preserve"> asset’s daily</w:t>
+      </w:r>
+      <w:r>
+        <w:rPr>
+          <w:rFonts w:ascii="Helvetica" w:hAnsi="Helvetica"/>
+          <w:sz w:val="20"/>
+          <w:szCs w:val="20"/>
+          <w:lang w:val="en-US"/>
+        </w:rPr>
+        <w:t xml:space="preserve"> returns </w:t>
+      </w:r>
+      <w:r>
+        <w:rPr>
+          <w:rFonts w:ascii="Helvetica" w:hAnsi="Helvetica"/>
+          <w:sz w:val="20"/>
+          <w:szCs w:val="20"/>
+          <w:lang w:val="en-US"/>
+        </w:rPr>
+        <w:t xml:space="preserve">across time. </w:t>
+      </w:r>
+      <w:r>
+        <w:rPr>
+          <w:rFonts w:ascii="Helvetica" w:hAnsi="Helvetica"/>
+          <w:sz w:val="20"/>
+          <w:szCs w:val="20"/>
+          <w:lang w:val="en-US"/>
+        </w:rPr>
+        <w:t>In Mathematical terms, they are represented as follow:</w:t>
       </w:r>
     </w:p>
     <w:p>
@@ -2137,9 +2607,980 @@
           <w:lang w:val="en-US"/>
         </w:rPr>
       </w:pPr>
+      <m:oMathPara>
+        <m:oMath>
+          <m:sSub>
+            <m:sSubPr>
+              <m:ctrlPr>
+                <w:rPr>
+                  <w:rFonts w:ascii="Cambria Math" w:hAnsi="Cambria Math"/>
+                </w:rPr>
+              </m:ctrlPr>
+            </m:sSubPr>
+            <m:e>
+              <m:r>
+                <w:rPr>
+                  <w:rFonts w:ascii="Cambria Math" w:hAnsi="Cambria Math"/>
+                </w:rPr>
+                <m:t>r</m:t>
+              </m:r>
+            </m:e>
+            <m:sub>
+              <m:r>
+                <w:rPr>
+                  <w:rFonts w:ascii="Cambria Math" w:hAnsi="Cambria Math"/>
+                </w:rPr>
+                <m:t>t</m:t>
+              </m:r>
+            </m:sub>
+          </m:sSub>
+          <m:r>
+            <w:rPr>
+              <w:rFonts w:ascii="Cambria Math" w:hAnsi="Cambria Math"/>
+            </w:rPr>
+            <m:t>=</m:t>
+          </m:r>
+          <m:f>
+            <m:fPr>
+              <m:ctrlPr>
+                <w:rPr>
+                  <w:rFonts w:ascii="Cambria Math" w:hAnsi="Cambria Math"/>
+                </w:rPr>
+              </m:ctrlPr>
+            </m:fPr>
+            <m:num>
+              <m:sSub>
+                <m:sSubPr>
+                  <m:ctrlPr>
+                    <w:rPr>
+                      <w:rFonts w:ascii="Cambria Math" w:hAnsi="Cambria Math"/>
+                    </w:rPr>
+                  </m:ctrlPr>
+                </m:sSubPr>
+                <m:e>
+                  <m:r>
+                    <w:rPr>
+                      <w:rFonts w:ascii="Cambria Math" w:hAnsi="Cambria Math"/>
+                    </w:rPr>
+                    <m:t>P</m:t>
+                  </m:r>
+                </m:e>
+                <m:sub>
+                  <m:r>
+                    <w:rPr>
+                      <w:rFonts w:ascii="Cambria Math" w:hAnsi="Cambria Math"/>
+                    </w:rPr>
+                    <m:t>t</m:t>
+                  </m:r>
+                </m:sub>
+              </m:sSub>
+              <m:r>
+                <w:rPr>
+                  <w:rFonts w:ascii="Cambria Math" w:hAnsi="Cambria Math"/>
+                </w:rPr>
+                <m:t>-</m:t>
+              </m:r>
+              <m:sSub>
+                <m:sSubPr>
+                  <m:ctrlPr>
+                    <w:rPr>
+                      <w:rFonts w:ascii="Cambria Math" w:hAnsi="Cambria Math"/>
+                    </w:rPr>
+                  </m:ctrlPr>
+                </m:sSubPr>
+                <m:e>
+                  <m:r>
+                    <w:rPr>
+                      <w:rFonts w:ascii="Cambria Math" w:hAnsi="Cambria Math"/>
+                    </w:rPr>
+                    <m:t>P</m:t>
+                  </m:r>
+                </m:e>
+                <m:sub>
+                  <m:r>
+                    <w:rPr>
+                      <w:rFonts w:ascii="Cambria Math" w:hAnsi="Cambria Math"/>
+                    </w:rPr>
+                    <m:t>t-1</m:t>
+                  </m:r>
+                </m:sub>
+              </m:sSub>
+            </m:num>
+            <m:den>
+              <m:sSub>
+                <m:sSubPr>
+                  <m:ctrlPr>
+                    <w:rPr>
+                      <w:rFonts w:ascii="Cambria Math" w:hAnsi="Cambria Math"/>
+                    </w:rPr>
+                  </m:ctrlPr>
+                </m:sSubPr>
+                <m:e>
+                  <m:r>
+                    <w:rPr>
+                      <w:rFonts w:ascii="Cambria Math" w:hAnsi="Cambria Math"/>
+                    </w:rPr>
+                    <m:t>P</m:t>
+                  </m:r>
+                </m:e>
+                <m:sub>
+                  <m:r>
+                    <w:rPr>
+                      <w:rFonts w:ascii="Cambria Math" w:hAnsi="Cambria Math"/>
+                    </w:rPr>
+                    <m:t>t-1</m:t>
+                  </m:r>
+                </m:sub>
+              </m:sSub>
+            </m:den>
+          </m:f>
+          <m:r>
+            <m:rPr>
+              <m:nor/>
+            </m:rPr>
+            <w:rPr>
+              <w:rFonts w:ascii="Cambria Math"/>
+            </w:rPr>
+            <m:t xml:space="preserve">           </m:t>
+          </m:r>
+          <m:r>
+            <m:rPr>
+              <m:nor/>
+            </m:rPr>
+            <m:t>or</m:t>
+          </m:r>
+          <m:r>
+            <m:rPr>
+              <m:nor/>
+            </m:rPr>
+            <w:rPr>
+              <w:rFonts w:ascii="Cambria Math"/>
+            </w:rPr>
+            <m:t xml:space="preserve">          </m:t>
+          </m:r>
+          <m:sSub>
+            <m:sSubPr>
+              <m:ctrlPr>
+                <w:rPr>
+                  <w:rFonts w:ascii="Cambria Math" w:hAnsi="Cambria Math"/>
+                </w:rPr>
+              </m:ctrlPr>
+            </m:sSubPr>
+            <m:e>
+              <m:r>
+                <w:rPr>
+                  <w:rFonts w:ascii="Cambria Math" w:hAnsi="Cambria Math"/>
+                </w:rPr>
+                <m:t>r</m:t>
+              </m:r>
+            </m:e>
+            <m:sub>
+              <m:r>
+                <w:rPr>
+                  <w:rFonts w:ascii="Cambria Math" w:hAnsi="Cambria Math"/>
+                </w:rPr>
+                <m:t>t</m:t>
+              </m:r>
+            </m:sub>
+          </m:sSub>
+          <m:r>
+            <w:rPr>
+              <w:rFonts w:ascii="Cambria Math" w:hAnsi="Cambria Math"/>
+            </w:rPr>
+            <m:t>=</m:t>
+          </m:r>
+          <m:r>
+            <m:rPr>
+              <m:sty m:val="p"/>
+            </m:rPr>
+            <w:rPr>
+              <w:rFonts w:ascii="Cambria Math" w:hAnsi="Cambria Math"/>
+            </w:rPr>
+            <m:t>log</m:t>
+          </m:r>
+          <m:r>
+            <w:rPr>
+              <w:rFonts w:ascii="Cambria Math" w:hAnsi="Cambria Math"/>
+            </w:rPr>
+            <m:t>⁡</m:t>
+          </m:r>
+          <m:d>
+            <m:dPr>
+              <m:ctrlPr>
+                <w:rPr>
+                  <w:rFonts w:ascii="Cambria Math" w:hAnsi="Cambria Math"/>
+                </w:rPr>
+              </m:ctrlPr>
+            </m:dPr>
+            <m:e>
+              <m:f>
+                <m:fPr>
+                  <m:ctrlPr>
+                    <w:rPr>
+                      <w:rFonts w:ascii="Cambria Math" w:hAnsi="Cambria Math"/>
+                    </w:rPr>
+                  </m:ctrlPr>
+                </m:fPr>
+                <m:num>
+                  <m:sSub>
+                    <m:sSubPr>
+                      <m:ctrlPr>
+                        <w:rPr>
+                          <w:rFonts w:ascii="Cambria Math" w:hAnsi="Cambria Math"/>
+                        </w:rPr>
+                      </m:ctrlPr>
+                    </m:sSubPr>
+                    <m:e>
+                      <m:r>
+                        <w:rPr>
+                          <w:rFonts w:ascii="Cambria Math" w:hAnsi="Cambria Math"/>
+                        </w:rPr>
+                        <m:t>P</m:t>
+                      </m:r>
+                    </m:e>
+                    <m:sub>
+                      <m:r>
+                        <w:rPr>
+                          <w:rFonts w:ascii="Cambria Math" w:hAnsi="Cambria Math"/>
+                        </w:rPr>
+                        <m:t>t</m:t>
+                      </m:r>
+                    </m:sub>
+                  </m:sSub>
+                </m:num>
+                <m:den>
+                  <m:sSub>
+                    <m:sSubPr>
+                      <m:ctrlPr>
+                        <w:rPr>
+                          <w:rFonts w:ascii="Cambria Math" w:hAnsi="Cambria Math"/>
+                        </w:rPr>
+                      </m:ctrlPr>
+                    </m:sSubPr>
+                    <m:e>
+                      <m:r>
+                        <w:rPr>
+                          <w:rFonts w:ascii="Cambria Math" w:hAnsi="Cambria Math"/>
+                        </w:rPr>
+                        <m:t>P</m:t>
+                      </m:r>
+                    </m:e>
+                    <m:sub>
+                      <m:r>
+                        <w:rPr>
+                          <w:rFonts w:ascii="Cambria Math" w:hAnsi="Cambria Math"/>
+                        </w:rPr>
+                        <m:t>t-1</m:t>
+                      </m:r>
+                    </m:sub>
+                  </m:sSub>
+                </m:den>
+              </m:f>
+            </m:e>
+          </m:d>
+          <m:r>
+            <w:rPr>
+              <w:rFonts w:ascii="Cambria Math" w:hAnsi="Cambria Math"/>
+            </w:rPr>
+            <w:br/>
+          </m:r>
+        </m:oMath>
+      </m:oMathPara>
     </w:p>
     <w:p>
       <w:pPr>
+        <w:jc w:val="both"/>
+        <w:rPr>
+          <w:rFonts w:ascii="Helvetica" w:hAnsi="Helvetica"/>
+          <w:sz w:val="20"/>
+          <w:szCs w:val="20"/>
+          <w:lang w:val="en-US"/>
+        </w:rPr>
+      </w:pPr>
+      <w:r>
+        <w:rPr>
+          <w:rFonts w:ascii="Helvetica" w:hAnsi="Helvetica"/>
+          <w:sz w:val="20"/>
+          <w:szCs w:val="20"/>
+          <w:lang w:val="en-US"/>
+        </w:rPr>
+        <w:t>Each asset ha</w:t>
+      </w:r>
+      <w:r>
+        <w:rPr>
+          <w:rFonts w:ascii="Helvetica" w:hAnsi="Helvetica"/>
+          <w:sz w:val="20"/>
+          <w:szCs w:val="20"/>
+          <w:lang w:val="en-US"/>
+        </w:rPr>
+        <w:t>s</w:t>
+      </w:r>
+      <w:r>
+        <w:rPr>
+          <w:rFonts w:ascii="Helvetica" w:hAnsi="Helvetica"/>
+          <w:sz w:val="20"/>
+          <w:szCs w:val="20"/>
+          <w:lang w:val="en-US"/>
+        </w:rPr>
+        <w:t xml:space="preserve"> </w:t>
+      </w:r>
+      <w:r>
+        <w:rPr>
+          <w:rFonts w:ascii="Helvetica" w:hAnsi="Helvetica"/>
+          <w:sz w:val="20"/>
+          <w:szCs w:val="20"/>
+          <w:lang w:val="en-US"/>
+        </w:rPr>
+        <w:t>different volatilities</w:t>
+      </w:r>
+      <w:r>
+        <w:rPr>
+          <w:rFonts w:ascii="Helvetica" w:hAnsi="Helvetica"/>
+          <w:sz w:val="20"/>
+          <w:szCs w:val="20"/>
+          <w:lang w:val="en-US"/>
+        </w:rPr>
+        <w:t>, and when we benchmark it against an index’s volatility, we get a measurement called the</w:t>
+      </w:r>
+      <w:r>
+        <w:rPr>
+          <w:rFonts w:ascii="Helvetica" w:hAnsi="Helvetica"/>
+          <w:sz w:val="20"/>
+          <w:szCs w:val="20"/>
+          <w:lang w:val="en-US"/>
+        </w:rPr>
+        <w:t xml:space="preserve"> Beta</w:t>
+      </w:r>
+      <w:r>
+        <w:rPr>
+          <w:rFonts w:ascii="Helvetica" w:hAnsi="Helvetica"/>
+          <w:sz w:val="20"/>
+          <w:szCs w:val="20"/>
+          <w:lang w:val="en-US"/>
+        </w:rPr>
+        <w:t xml:space="preserve"> </w:t>
+      </w:r>
+      <m:oMath>
+        <m:r>
+          <w:rPr>
+            <w:rFonts w:ascii="Cambria Math" w:hAnsi="Cambria Math"/>
+            <w:sz w:val="20"/>
+            <w:szCs w:val="20"/>
+            <w:lang w:val="en-US"/>
+          </w:rPr>
+          <m:t>β</m:t>
+        </m:r>
+      </m:oMath>
+      <w:r>
+        <w:rPr>
+          <w:rFonts w:ascii="Helvetica" w:eastAsiaTheme="minorEastAsia" w:hAnsi="Helvetica"/>
+          <w:sz w:val="20"/>
+          <w:szCs w:val="20"/>
+          <w:lang w:val="en-US"/>
+        </w:rPr>
+        <w:t xml:space="preserve">. </w:t>
+      </w:r>
+      <w:r>
+        <w:rPr>
+          <w:rFonts w:ascii="Helvetica" w:hAnsi="Helvetica"/>
+          <w:b/>
+          <w:bCs/>
+          <w:sz w:val="20"/>
+          <w:szCs w:val="20"/>
+          <w:lang w:val="en-US"/>
+        </w:rPr>
+        <w:t>Beta</w:t>
+      </w:r>
+      <w:r>
+        <w:rPr>
+          <w:rFonts w:ascii="Helvetica" w:hAnsi="Helvetica"/>
+          <w:sz w:val="20"/>
+          <w:szCs w:val="20"/>
+          <w:lang w:val="en-US"/>
+        </w:rPr>
+        <w:t> measures an asset’s </w:t>
+      </w:r>
+      <w:r>
+        <w:rPr>
+          <w:rFonts w:ascii="Helvetica" w:hAnsi="Helvetica"/>
+          <w:b/>
+          <w:bCs/>
+          <w:sz w:val="20"/>
+          <w:szCs w:val="20"/>
+          <w:lang w:val="en-US"/>
+        </w:rPr>
+        <w:t>systematic risk</w:t>
+      </w:r>
+      <w:r>
+        <w:rPr>
+          <w:rFonts w:ascii="Helvetica" w:hAnsi="Helvetica"/>
+          <w:sz w:val="20"/>
+          <w:szCs w:val="20"/>
+          <w:lang w:val="en-US"/>
+        </w:rPr>
+        <w:t> — how sensitive its returns are to movements in the broader market.</w:t>
+      </w:r>
+    </w:p>
+    <w:p>
+      <w:pPr>
+        <w:jc w:val="both"/>
+        <w:rPr>
+          <w:rFonts w:ascii="Helvetica" w:hAnsi="Helvetica"/>
+          <w:sz w:val="20"/>
+          <w:szCs w:val="20"/>
+          <w:lang w:val="en-US"/>
+        </w:rPr>
+      </w:pPr>
+    </w:p>
+    <w:p>
+      <w:pPr>
+        <w:jc w:val="both"/>
+        <w:rPr>
+          <w:rFonts w:ascii="Helvetica" w:hAnsi="Helvetica"/>
+          <w:sz w:val="20"/>
+          <w:szCs w:val="20"/>
+          <w:lang w:val="en-US"/>
+        </w:rPr>
+      </w:pPr>
+      <m:oMathPara>
+        <m:oMath>
+          <m:sSub>
+            <m:sSubPr>
+              <m:ctrlPr>
+                <w:rPr>
+                  <w:rFonts w:ascii="Cambria Math" w:hAnsi="Cambria Math"/>
+                </w:rPr>
+              </m:ctrlPr>
+            </m:sSubPr>
+            <m:e>
+              <m:r>
+                <w:rPr>
+                  <w:rFonts w:ascii="Cambria Math" w:hAnsi="Cambria Math"/>
+                </w:rPr>
+                <m:t>β</m:t>
+              </m:r>
+            </m:e>
+            <m:sub>
+              <m:r>
+                <w:rPr>
+                  <w:rFonts w:ascii="Cambria Math" w:hAnsi="Cambria Math"/>
+                </w:rPr>
+                <m:t>i</m:t>
+              </m:r>
+            </m:sub>
+          </m:sSub>
+          <m:r>
+            <w:rPr>
+              <w:rFonts w:ascii="Cambria Math" w:hAnsi="Cambria Math"/>
+            </w:rPr>
+            <m:t>=</m:t>
+          </m:r>
+          <m:f>
+            <m:fPr>
+              <m:ctrlPr>
+                <w:rPr>
+                  <w:rFonts w:ascii="Cambria Math" w:hAnsi="Cambria Math"/>
+                </w:rPr>
+              </m:ctrlPr>
+            </m:fPr>
+            <m:num>
+              <m:r>
+                <m:rPr>
+                  <m:sty m:val="p"/>
+                </m:rPr>
+                <w:rPr>
+                  <w:rFonts w:ascii="Cambria Math" w:hAnsi="Cambria Math"/>
+                </w:rPr>
+                <m:t>Cov</m:t>
+              </m:r>
+              <m:r>
+                <w:rPr>
+                  <w:rFonts w:ascii="Cambria Math" w:hAnsi="Cambria Math"/>
+                </w:rPr>
+                <m:t>(</m:t>
+              </m:r>
+              <m:sSub>
+                <m:sSubPr>
+                  <m:ctrlPr>
+                    <w:rPr>
+                      <w:rFonts w:ascii="Cambria Math" w:hAnsi="Cambria Math"/>
+                    </w:rPr>
+                  </m:ctrlPr>
+                </m:sSubPr>
+                <m:e>
+                  <m:r>
+                    <w:rPr>
+                      <w:rFonts w:ascii="Cambria Math" w:hAnsi="Cambria Math"/>
+                    </w:rPr>
+                    <m:t>r</m:t>
+                  </m:r>
+                </m:e>
+                <m:sub>
+                  <m:r>
+                    <w:rPr>
+                      <w:rFonts w:ascii="Cambria Math" w:hAnsi="Cambria Math"/>
+                    </w:rPr>
+                    <m:t>i</m:t>
+                  </m:r>
+                </m:sub>
+              </m:sSub>
+              <m:r>
+                <w:rPr>
+                  <w:rFonts w:ascii="Cambria Math" w:hAnsi="Cambria Math"/>
+                </w:rPr>
+                <m:t>,</m:t>
+              </m:r>
+              <m:sSub>
+                <m:sSubPr>
+                  <m:ctrlPr>
+                    <w:rPr>
+                      <w:rFonts w:ascii="Cambria Math" w:hAnsi="Cambria Math"/>
+                    </w:rPr>
+                  </m:ctrlPr>
+                </m:sSubPr>
+                <m:e>
+                  <m:r>
+                    <w:rPr>
+                      <w:rFonts w:ascii="Cambria Math" w:hAnsi="Cambria Math"/>
+                    </w:rPr>
+                    <m:t>r</m:t>
+                  </m:r>
+                </m:e>
+                <m:sub>
+                  <m:r>
+                    <w:rPr>
+                      <w:rFonts w:ascii="Cambria Math" w:hAnsi="Cambria Math"/>
+                    </w:rPr>
+                    <m:t>m</m:t>
+                  </m:r>
+                </m:sub>
+              </m:sSub>
+              <m:r>
+                <w:rPr>
+                  <w:rFonts w:ascii="Cambria Math" w:hAnsi="Cambria Math"/>
+                </w:rPr>
+                <m:t>)</m:t>
+              </m:r>
+            </m:num>
+            <m:den>
+              <m:r>
+                <m:rPr>
+                  <m:sty m:val="p"/>
+                </m:rPr>
+                <w:rPr>
+                  <w:rFonts w:ascii="Cambria Math" w:hAnsi="Cambria Math"/>
+                </w:rPr>
+                <m:t>Var</m:t>
+              </m:r>
+              <m:r>
+                <w:rPr>
+                  <w:rFonts w:ascii="Cambria Math" w:hAnsi="Cambria Math"/>
+                </w:rPr>
+                <m:t>(</m:t>
+              </m:r>
+              <m:sSub>
+                <m:sSubPr>
+                  <m:ctrlPr>
+                    <w:rPr>
+                      <w:rFonts w:ascii="Cambria Math" w:hAnsi="Cambria Math"/>
+                    </w:rPr>
+                  </m:ctrlPr>
+                </m:sSubPr>
+                <m:e>
+                  <m:r>
+                    <w:rPr>
+                      <w:rFonts w:ascii="Cambria Math" w:hAnsi="Cambria Math"/>
+                    </w:rPr>
+                    <m:t>r</m:t>
+                  </m:r>
+                </m:e>
+                <m:sub>
+                  <m:r>
+                    <w:rPr>
+                      <w:rFonts w:ascii="Cambria Math" w:hAnsi="Cambria Math"/>
+                    </w:rPr>
+                    <m:t>m</m:t>
+                  </m:r>
+                </m:sub>
+              </m:sSub>
+              <m:r>
+                <w:rPr>
+                  <w:rFonts w:ascii="Cambria Math" w:hAnsi="Cambria Math"/>
+                </w:rPr>
+                <m:t>)</m:t>
+              </m:r>
+            </m:den>
+          </m:f>
+          <m:r>
+            <w:rPr>
+              <w:rFonts w:ascii="Cambria Math" w:hAnsi="Cambria Math"/>
+            </w:rPr>
+            <w:br/>
+          </m:r>
+        </m:oMath>
+      </m:oMathPara>
+    </w:p>
+    <w:p>
+      <w:pPr>
+        <w:jc w:val="both"/>
+        <w:rPr>
+          <w:rFonts w:ascii="Helvetica" w:hAnsi="Helvetica"/>
+          <w:b/>
+          <w:bCs/>
+          <w:sz w:val="20"/>
+          <w:szCs w:val="20"/>
+          <w:lang w:val="en-US"/>
+        </w:rPr>
+      </w:pPr>
+      <w:r>
+        <w:rPr>
+          <w:rFonts w:ascii="Helvetica" w:hAnsi="Helvetica"/>
+          <w:b/>
+          <w:bCs/>
+          <w:sz w:val="20"/>
+          <w:szCs w:val="20"/>
+          <w:lang w:val="en-US"/>
+        </w:rPr>
+        <w:t>Focusing on one asset</w:t>
+      </w:r>
+    </w:p>
+    <w:p>
+      <w:pPr>
+        <w:jc w:val="both"/>
+        <w:rPr>
+          <w:rFonts w:ascii="Helvetica" w:hAnsi="Helvetica"/>
+          <w:sz w:val="20"/>
+          <w:szCs w:val="20"/>
+          <w:lang w:val="en-US"/>
+        </w:rPr>
+      </w:pPr>
+    </w:p>
+    <w:p>
+      <w:pPr>
+        <w:jc w:val="both"/>
+        <w:rPr>
+          <w:rFonts w:ascii="Helvetica" w:hAnsi="Helvetica"/>
+          <w:sz w:val="20"/>
+          <w:szCs w:val="20"/>
+          <w:lang w:val="en-US"/>
+        </w:rPr>
+      </w:pPr>
+      <w:r>
+        <w:rPr>
+          <w:rFonts w:ascii="Helvetica" w:hAnsi="Helvetica"/>
+          <w:sz w:val="20"/>
+          <w:szCs w:val="20"/>
+          <w:lang w:val="en-US"/>
+        </w:rPr>
+        <w:t xml:space="preserve">We took a sample asset </w:t>
+      </w:r>
+      <w:r>
+        <w:rPr>
+          <w:rFonts w:ascii="Helvetica" w:hAnsi="Helvetica"/>
+          <w:sz w:val="20"/>
+          <w:szCs w:val="20"/>
+          <w:lang w:val="en-US"/>
+        </w:rPr>
+        <w:t xml:space="preserve">- </w:t>
+      </w:r>
+      <w:r>
+        <w:rPr>
+          <w:rFonts w:ascii="Helvetica" w:hAnsi="Helvetica"/>
+          <w:sz w:val="20"/>
+          <w:szCs w:val="20"/>
+          <w:lang w:val="en-US"/>
+        </w:rPr>
+        <w:t>TSLA,</w:t>
+      </w:r>
+      <w:r>
+        <w:rPr>
+          <w:rFonts w:ascii="Helvetica" w:hAnsi="Helvetica"/>
+          <w:sz w:val="20"/>
+          <w:szCs w:val="20"/>
+          <w:lang w:val="en-US"/>
+        </w:rPr>
+        <w:t xml:space="preserve"> which is</w:t>
+      </w:r>
+      <w:r>
+        <w:rPr>
+          <w:rFonts w:ascii="Helvetica" w:hAnsi="Helvetica"/>
+          <w:sz w:val="20"/>
+          <w:szCs w:val="20"/>
+          <w:lang w:val="en-US"/>
+        </w:rPr>
+        <w:t xml:space="preserve"> known for its high beta and volatility</w:t>
+      </w:r>
+      <w:r>
+        <w:rPr>
+          <w:rFonts w:ascii="Helvetica" w:hAnsi="Helvetica"/>
+          <w:sz w:val="20"/>
+          <w:szCs w:val="20"/>
+          <w:lang w:val="en-US"/>
+        </w:rPr>
+        <w:t xml:space="preserve">, </w:t>
+      </w:r>
+      <w:r>
+        <w:rPr>
+          <w:rFonts w:ascii="Helvetica" w:hAnsi="Helvetica"/>
+          <w:sz w:val="20"/>
+          <w:szCs w:val="20"/>
+          <w:lang w:val="en-US"/>
+        </w:rPr>
+        <w:t>and comput</w:t>
+      </w:r>
+      <w:r>
+        <w:rPr>
+          <w:rFonts w:ascii="Helvetica" w:hAnsi="Helvetica"/>
+          <w:sz w:val="20"/>
+          <w:szCs w:val="20"/>
+          <w:lang w:val="en-US"/>
+        </w:rPr>
+        <w:t>ed</w:t>
+      </w:r>
+      <w:r>
+        <w:rPr>
+          <w:rFonts w:ascii="Helvetica" w:hAnsi="Helvetica"/>
+          <w:sz w:val="20"/>
+          <w:szCs w:val="20"/>
+          <w:lang w:val="en-US"/>
+        </w:rPr>
+        <w:t xml:space="preserve"> the </w:t>
+      </w:r>
+      <w:r>
+        <w:rPr>
+          <w:rFonts w:ascii="Helvetica" w:hAnsi="Helvetica"/>
+          <w:sz w:val="20"/>
+          <w:szCs w:val="20"/>
+          <w:lang w:val="en-US"/>
+        </w:rPr>
+        <w:t xml:space="preserve">relevant </w:t>
+      </w:r>
+      <w:r>
+        <w:rPr>
+          <w:rFonts w:ascii="Helvetica" w:hAnsi="Helvetica"/>
+          <w:sz w:val="20"/>
+          <w:szCs w:val="20"/>
+          <w:lang w:val="en-US"/>
+        </w:rPr>
+        <w:t>estimators</w:t>
+      </w:r>
+      <w:r>
+        <w:rPr>
+          <w:rFonts w:ascii="Helvetica" w:hAnsi="Helvetica"/>
+          <w:sz w:val="20"/>
+          <w:szCs w:val="20"/>
+          <w:lang w:val="en-US"/>
+        </w:rPr>
+        <w:t xml:space="preserve"> using the daily log-returns</w:t>
+      </w:r>
+      <w:r>
+        <w:rPr>
+          <w:rFonts w:ascii="Helvetica" w:hAnsi="Helvetica"/>
+          <w:sz w:val="20"/>
+          <w:szCs w:val="20"/>
+          <w:lang w:val="en-US"/>
+        </w:rPr>
+        <w:t xml:space="preserve"> over the period from </w:t>
+      </w:r>
+      <w:r>
+        <w:rPr>
+          <w:rFonts w:ascii="Helvetica" w:hAnsi="Helvetica"/>
+          <w:sz w:val="20"/>
+          <w:szCs w:val="20"/>
+          <w:lang w:val="en-US"/>
+        </w:rPr>
+        <w:t>2018 to 2025</w:t>
+      </w:r>
+      <w:r>
+        <w:rPr>
+          <w:rFonts w:ascii="Helvetica" w:hAnsi="Helvetica"/>
+          <w:sz w:val="20"/>
+          <w:szCs w:val="20"/>
+          <w:lang w:val="en-US"/>
+        </w:rPr>
+        <w:t>.</w:t>
+      </w:r>
+    </w:p>
+    <w:p>
+      <w:pPr>
+        <w:jc w:val="both"/>
+        <w:rPr>
+          <w:rFonts w:ascii="Helvetica" w:hAnsi="Helvetica"/>
+          <w:sz w:val="20"/>
+          <w:szCs w:val="20"/>
+          <w:lang w:val="en-US"/>
+        </w:rPr>
+      </w:pPr>
+    </w:p>
+    <w:p>
+      <w:pPr>
+        <w:jc w:val="both"/>
+        <w:rPr>
+          <w:rFonts w:ascii="Helvetica" w:hAnsi="Helvetica"/>
+          <w:sz w:val="20"/>
+          <w:szCs w:val="20"/>
+          <w:lang w:val="en-US"/>
+        </w:rPr>
+      </w:pPr>
+      <w:r>
+        <w:rPr>
+          <w:rFonts w:ascii="Helvetica" w:hAnsi="Helvetica"/>
+          <w:noProof/>
+          <w:sz w:val="20"/>
+          <w:szCs w:val="20"/>
+          <w:lang w:val="en-US"/>
+        </w:rPr>
+        <w:drawing>
+          <wp:inline distT="0" distB="0" distL="0" distR="0" wp14:anchorId="4B123E66" wp14:editId="07A44D49">
+            <wp:extent cx="8863330" cy="1318437"/>
+            <wp:effectExtent l="0" t="0" r="1270" b="2540"/>
+            <wp:docPr id="212655281" name="Picture 1"/>
+            <wp:cNvGraphicFramePr>
+              <a:graphicFrameLocks xmlns:a="http://schemas.openxmlformats.org/drawingml/2006/main" noChangeAspect="1"/>
+            </wp:cNvGraphicFramePr>
+            <a:graphic xmlns:a="http://schemas.openxmlformats.org/drawingml/2006/main">
+              <a:graphicData uri="http://schemas.openxmlformats.org/drawingml/2006/picture">
+                <pic:pic xmlns:pic="http://schemas.openxmlformats.org/drawingml/2006/picture">
+                  <pic:nvPicPr>
+                    <pic:cNvPr id="565226508" name=""/>
+                    <pic:cNvPicPr/>
+                  </pic:nvPicPr>
+                  <pic:blipFill rotWithShape="1">
+                    <a:blip r:embed="rId7"/>
+                    <a:srcRect b="73873"/>
+                    <a:stretch>
+                      <a:fillRect/>
+                    </a:stretch>
+                  </pic:blipFill>
+                  <pic:spPr bwMode="auto">
+                    <a:xfrm>
+                      <a:off x="0" y="0"/>
+                      <a:ext cx="8863330" cy="1318437"/>
+                    </a:xfrm>
+                    <a:prstGeom prst="rect">
+                      <a:avLst/>
+                    </a:prstGeom>
+                    <a:ln>
+                      <a:noFill/>
+                    </a:ln>
+                    <a:extLst>
+                      <a:ext uri="{53640926-AAD7-44D8-BBD7-CCE9431645EC}">
+                        <a14:shadowObscured xmlns:a14="http://schemas.microsoft.com/office/drawing/2010/main"/>
+                      </a:ext>
+                    </a:extLst>
+                  </pic:spPr>
+                </pic:pic>
+              </a:graphicData>
+            </a:graphic>
+          </wp:inline>
+        </w:drawing>
+      </w:r>
+    </w:p>
+    <w:p>
+      <w:pPr>
+        <w:jc w:val="both"/>
+        <w:rPr>
+          <w:rFonts w:ascii="Helvetica" w:hAnsi="Helvetica"/>
+          <w:sz w:val="20"/>
+          <w:szCs w:val="20"/>
+          <w:lang w:val="en-US"/>
+        </w:rPr>
+      </w:pPr>
+    </w:p>
+    <w:p>
+      <w:pPr>
+        <w:jc w:val="both"/>
+        <w:rPr>
+          <w:rFonts w:ascii="Helvetica" w:hAnsi="Helvetica"/>
+          <w:sz w:val="20"/>
+          <w:szCs w:val="20"/>
+          <w:lang w:val="en-US"/>
+        </w:rPr>
+      </w:pPr>
+      <w:r>
+        <w:rPr>
+          <w:rFonts w:ascii="Helvetica" w:hAnsi="Helvetica"/>
+          <w:sz w:val="20"/>
+          <w:szCs w:val="20"/>
+          <w:lang w:val="en-US"/>
+        </w:rPr>
+        <w:t xml:space="preserve">The vertical red lines </w:t>
+      </w:r>
+      <w:r>
+        <w:rPr>
+          <w:rFonts w:ascii="Helvetica" w:hAnsi="Helvetica"/>
+          <w:sz w:val="20"/>
+          <w:szCs w:val="20"/>
+          <w:lang w:val="en-US"/>
+        </w:rPr>
+        <w:t xml:space="preserve">represent periods of economic </w:t>
+      </w:r>
+      <w:r>
+        <w:rPr>
+          <w:rFonts w:ascii="Helvetica" w:hAnsi="Helvetica"/>
+          <w:sz w:val="20"/>
+          <w:szCs w:val="20"/>
+          <w:lang w:val="en-US"/>
+        </w:rPr>
+        <w:t xml:space="preserve">shocks on the macro-scale which has the capacity to </w:t>
+      </w:r>
+      <w:r>
+        <w:rPr>
+          <w:rFonts w:ascii="Helvetica" w:hAnsi="Helvetica"/>
+          <w:sz w:val="20"/>
+          <w:szCs w:val="20"/>
+          <w:lang w:val="en-US"/>
+        </w:rPr>
+        <w:t>cause seismic shifts in the price movements.</w:t>
+      </w:r>
+      <w:r>
+        <w:rPr>
+          <w:rFonts w:ascii="Helvetica" w:hAnsi="Helvetica"/>
+          <w:sz w:val="20"/>
+          <w:szCs w:val="20"/>
+          <w:lang w:val="en-US"/>
+        </w:rPr>
+        <w:t xml:space="preserve"> </w:t>
+      </w:r>
+      <w:r>
+        <w:rPr>
+          <w:rFonts w:ascii="Helvetica" w:hAnsi="Helvetica"/>
+          <w:sz w:val="20"/>
+          <w:szCs w:val="20"/>
+          <w:lang w:val="en-US"/>
+        </w:rPr>
+        <w:t xml:space="preserve">Notice how for all our charts plotted below, </w:t>
+      </w:r>
+      <w:r>
+        <w:rPr>
+          <w:rFonts w:ascii="Helvetica" w:hAnsi="Helvetica"/>
+          <w:sz w:val="20"/>
+          <w:szCs w:val="20"/>
+          <w:lang w:val="en-US"/>
+        </w:rPr>
+        <w:t xml:space="preserve">regions with red bars show heightened volatility in the form of sharper MA </w:t>
+      </w:r>
+      <w:r>
+        <w:rPr>
+          <w:rFonts w:ascii="Helvetica" w:hAnsi="Helvetica"/>
+          <w:sz w:val="20"/>
+          <w:szCs w:val="20"/>
+          <w:lang w:val="en-US"/>
+        </w:rPr>
+        <w:t>swings</w:t>
+      </w:r>
+      <w:r>
+        <w:rPr>
+          <w:rFonts w:ascii="Helvetica" w:hAnsi="Helvetica"/>
+          <w:sz w:val="20"/>
+          <w:szCs w:val="20"/>
+          <w:lang w:val="en-US"/>
+        </w:rPr>
+        <w:t xml:space="preserve"> and realized volatility.</w:t>
+      </w:r>
+    </w:p>
+    <w:p>
+      <w:pPr>
         <w:jc w:val="center"/>
         <w:rPr>
           <w:rFonts w:ascii="Helvetica" w:hAnsi="Helvetica"/>
@@ -2151,14 +3592,16 @@
       <w:r>
         <w:rPr>
           <w:rFonts w:ascii="Helvetica" w:hAnsi="Helvetica"/>
-          <w:sz w:val="20"/>
-          <w:szCs w:val="20"/>
-          <w:lang w:val="en-US"/>
-        </w:rPr>
+          <w:noProof/>
+          <w:sz w:val="20"/>
+          <w:szCs w:val="20"/>
+          <w:lang w:val="en-US"/>
+        </w:rPr>
+        <w:lastRenderedPageBreak/>
         <w:drawing>
-          <wp:inline distT="0" distB="0" distL="0" distR="0" wp14:anchorId="4AF756E2" wp14:editId="1E4DC2EC">
-            <wp:extent cx="8863330" cy="5046345"/>
-            <wp:effectExtent l="0" t="0" r="1270" b="0"/>
+          <wp:inline distT="0" distB="0" distL="0" distR="0" wp14:anchorId="4AF756E2" wp14:editId="08A9E10C">
+            <wp:extent cx="8863330" cy="3770438"/>
+            <wp:effectExtent l="0" t="0" r="1270" b="1905"/>
             <wp:docPr id="565226508" name="Picture 1"/>
             <wp:cNvGraphicFramePr>
               <a:graphicFrameLocks xmlns:a="http://schemas.openxmlformats.org/drawingml/2006/main" noChangeAspect="1"/>
@@ -2170,8 +3613,443 @@
                     <pic:cNvPr id="565226508" name=""/>
                     <pic:cNvPicPr/>
                   </pic:nvPicPr>
+                  <pic:blipFill rotWithShape="1">
+                    <a:blip r:embed="rId7"/>
+                    <a:srcRect t="25284"/>
+                    <a:stretch>
+                      <a:fillRect/>
+                    </a:stretch>
+                  </pic:blipFill>
+                  <pic:spPr bwMode="auto">
+                    <a:xfrm>
+                      <a:off x="0" y="0"/>
+                      <a:ext cx="8863330" cy="3770438"/>
+                    </a:xfrm>
+                    <a:prstGeom prst="rect">
+                      <a:avLst/>
+                    </a:prstGeom>
+                    <a:ln>
+                      <a:noFill/>
+                    </a:ln>
+                    <a:extLst>
+                      <a:ext uri="{53640926-AAD7-44D8-BBD7-CCE9431645EC}">
+                        <a14:shadowObscured xmlns:a14="http://schemas.microsoft.com/office/drawing/2010/main"/>
+                      </a:ext>
+                    </a:extLst>
+                  </pic:spPr>
+                </pic:pic>
+              </a:graphicData>
+            </a:graphic>
+          </wp:inline>
+        </w:drawing>
+      </w:r>
+    </w:p>
+    <w:p>
+      <w:pPr>
+        <w:jc w:val="both"/>
+        <w:rPr>
+          <w:rFonts w:ascii="Helvetica" w:hAnsi="Helvetica"/>
+          <w:sz w:val="20"/>
+          <w:szCs w:val="20"/>
+          <w:lang w:val="en-US"/>
+        </w:rPr>
+      </w:pPr>
+    </w:p>
+    <w:p>
+      <w:pPr>
+        <w:jc w:val="both"/>
+        <w:rPr>
+          <w:rFonts w:ascii="Helvetica" w:hAnsi="Helvetica"/>
+          <w:sz w:val="20"/>
+          <w:szCs w:val="20"/>
+          <w:lang w:val="en-US"/>
+        </w:rPr>
+      </w:pPr>
+      <w:r>
+        <w:rPr>
+          <w:rFonts w:ascii="Helvetica" w:hAnsi="Helvetica"/>
+          <w:sz w:val="20"/>
+          <w:szCs w:val="20"/>
+          <w:lang w:val="en-US"/>
+        </w:rPr>
+        <w:t xml:space="preserve">If we zoom in </w:t>
+      </w:r>
+      <w:r>
+        <w:rPr>
+          <w:rFonts w:ascii="Helvetica" w:hAnsi="Helvetica"/>
+          <w:sz w:val="20"/>
+          <w:szCs w:val="20"/>
+          <w:lang w:val="en-US"/>
+        </w:rPr>
+        <w:t>on just one macro-shock, we can witness how the measures</w:t>
+      </w:r>
+      <w:r>
+        <w:rPr>
+          <w:rFonts w:ascii="Helvetica" w:hAnsi="Helvetica"/>
+          <w:sz w:val="20"/>
+          <w:szCs w:val="20"/>
+          <w:lang w:val="en-US"/>
+        </w:rPr>
+        <w:t xml:space="preserve"> swing in comparison to other periods. </w:t>
+      </w:r>
+      <w:r>
+        <w:rPr>
+          <w:rFonts w:ascii="Helvetica" w:hAnsi="Helvetica"/>
+          <w:sz w:val="20"/>
+          <w:szCs w:val="20"/>
+          <w:lang w:val="en-US"/>
+        </w:rPr>
+        <w:t>The following chart shows the period from 20</w:t>
+      </w:r>
+      <w:r>
+        <w:rPr>
+          <w:rFonts w:ascii="Helvetica" w:hAnsi="Helvetica"/>
+          <w:sz w:val="20"/>
+          <w:szCs w:val="20"/>
+          <w:lang w:val="en-US"/>
+        </w:rPr>
+        <w:t>1</w:t>
+      </w:r>
+      <w:r>
+        <w:rPr>
+          <w:rFonts w:ascii="Helvetica" w:hAnsi="Helvetica"/>
+          <w:sz w:val="20"/>
+          <w:szCs w:val="20"/>
+          <w:lang w:val="en-US"/>
+        </w:rPr>
+        <w:t>9</w:t>
+      </w:r>
+      <w:r>
+        <w:rPr>
+          <w:rFonts w:ascii="Helvetica" w:hAnsi="Helvetica"/>
+          <w:sz w:val="20"/>
+          <w:szCs w:val="20"/>
+          <w:lang w:val="en-US"/>
+        </w:rPr>
+        <w:t xml:space="preserve"> to 2022</w:t>
+      </w:r>
+      <w:r>
+        <w:rPr>
+          <w:rFonts w:ascii="Helvetica" w:hAnsi="Helvetica"/>
+          <w:sz w:val="20"/>
+          <w:szCs w:val="20"/>
+          <w:lang w:val="en-US"/>
+        </w:rPr>
+        <w:t>, during which Covid-19 sent the entire global economy into a recession.</w:t>
+      </w:r>
+      <w:r>
+        <w:rPr>
+          <w:rFonts w:ascii="Helvetica" w:hAnsi="Helvetica"/>
+          <w:sz w:val="20"/>
+          <w:szCs w:val="20"/>
+          <w:lang w:val="en-US"/>
+        </w:rPr>
+        <w:t xml:space="preserve"> One thing to note is that despite our SMAs and EMAs reverting quickly</w:t>
+      </w:r>
+      <w:r>
+        <w:rPr>
+          <w:rFonts w:ascii="Helvetica" w:hAnsi="Helvetica"/>
+          <w:sz w:val="20"/>
+          <w:szCs w:val="20"/>
+          <w:lang w:val="en-US"/>
+        </w:rPr>
+        <w:t xml:space="preserve"> after a major event, realized volatility continued to persist for some time into the future.</w:t>
+      </w:r>
+    </w:p>
+    <w:p>
+      <w:pPr>
+        <w:jc w:val="both"/>
+        <w:rPr>
+          <w:rFonts w:ascii="Helvetica" w:hAnsi="Helvetica"/>
+          <w:sz w:val="20"/>
+          <w:szCs w:val="20"/>
+          <w:lang w:val="en-US"/>
+        </w:rPr>
+      </w:pPr>
+    </w:p>
+    <w:p>
+      <w:pPr>
+        <w:jc w:val="center"/>
+        <w:rPr>
+          <w:rFonts w:ascii="Helvetica" w:hAnsi="Helvetica"/>
+          <w:sz w:val="20"/>
+          <w:szCs w:val="20"/>
+          <w:lang w:val="en-US"/>
+        </w:rPr>
+      </w:pPr>
+      <w:r>
+        <w:rPr>
+          <w:rFonts w:ascii="Helvetica" w:hAnsi="Helvetica"/>
+          <w:noProof/>
+          <w:sz w:val="20"/>
+          <w:szCs w:val="20"/>
+          <w:lang w:val="en-US"/>
+          <w14:ligatures w14:val="standardContextual"/>
+        </w:rPr>
+        <w:lastRenderedPageBreak/>
+        <mc:AlternateContent>
+          <mc:Choice Requires="wps">
+            <w:drawing>
+              <wp:anchor distT="0" distB="0" distL="114300" distR="114300" simplePos="0" relativeHeight="251662336" behindDoc="0" locked="0" layoutInCell="1" allowOverlap="1" wp14:anchorId="4FEEA7FB" wp14:editId="746ECD0F">
+                <wp:simplePos x="0" y="0"/>
+                <wp:positionH relativeFrom="column">
+                  <wp:posOffset>2636520</wp:posOffset>
+                </wp:positionH>
+                <wp:positionV relativeFrom="paragraph">
+                  <wp:posOffset>2721506</wp:posOffset>
+                </wp:positionV>
+                <wp:extent cx="754883" cy="0"/>
+                <wp:effectExtent l="0" t="63500" r="0" b="63500"/>
+                <wp:wrapNone/>
+                <wp:docPr id="826360170" name="Straight Arrow Connector 2"/>
+                <wp:cNvGraphicFramePr/>
+                <a:graphic xmlns:a="http://schemas.openxmlformats.org/drawingml/2006/main">
+                  <a:graphicData uri="http://schemas.microsoft.com/office/word/2010/wordprocessingShape">
+                    <wps:wsp>
+                      <wps:cNvCnPr/>
+                      <wps:spPr>
+                        <a:xfrm>
+                          <a:off x="0" y="0"/>
+                          <a:ext cx="754883" cy="0"/>
+                        </a:xfrm>
+                        <a:prstGeom prst="straightConnector1">
+                          <a:avLst/>
+                        </a:prstGeom>
+                        <a:ln w="22225">
+                          <a:solidFill>
+                            <a:srgbClr val="EE0000"/>
+                          </a:solidFill>
+                          <a:tailEnd type="triangle"/>
+                        </a:ln>
+                      </wps:spPr>
+                      <wps:style>
+                        <a:lnRef idx="1">
+                          <a:schemeClr val="accent1"/>
+                        </a:lnRef>
+                        <a:fillRef idx="0">
+                          <a:schemeClr val="accent1"/>
+                        </a:fillRef>
+                        <a:effectRef idx="0">
+                          <a:schemeClr val="accent1"/>
+                        </a:effectRef>
+                        <a:fontRef idx="minor">
+                          <a:schemeClr val="tx1"/>
+                        </a:fontRef>
+                      </wps:style>
+                      <wps:bodyPr/>
+                    </wps:wsp>
+                  </a:graphicData>
+                </a:graphic>
+              </wp:anchor>
+            </w:drawing>
+          </mc:Choice>
+          <mc:Fallback>
+            <w:pict>
+              <v:shapetype w14:anchorId="5C789CF8" id="_x0000_t32" coordsize="21600,21600" o:spt="32" o:oned="t" path="m,l21600,21600e" filled="f">
+                <v:path arrowok="t" fillok="f" o:connecttype="none"/>
+                <o:lock v:ext="edit" shapetype="t"/>
+              </v:shapetype>
+              <v:shape id="Straight Arrow Connector 2" o:spid="_x0000_s1026" type="#_x0000_t32" style="position:absolute;margin-left:207.6pt;margin-top:214.3pt;width:59.45pt;height:0;z-index:251662336;visibility:visible;mso-wrap-style:square;mso-wrap-distance-left:9pt;mso-wrap-distance-top:0;mso-wrap-distance-right:9pt;mso-wrap-distance-bottom:0;mso-position-horizontal:absolute;mso-position-horizontal-relative:text;mso-position-vertical:absolute;mso-position-vertical-relative:text" o:gfxdata="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" strokecolor="#e00" strokeweight="1.75pt">
+                <v:stroke endarrow="block" joinstyle="miter"/>
+              </v:shape>
+            </w:pict>
+          </mc:Fallback>
+        </mc:AlternateContent>
+      </w:r>
+      <w:r>
+        <w:rPr>
+          <w:rFonts w:ascii="Helvetica" w:hAnsi="Helvetica"/>
+          <w:noProof/>
+          <w:sz w:val="20"/>
+          <w:szCs w:val="20"/>
+          <w:lang w:val="en-US"/>
+          <w14:ligatures w14:val="standardContextual"/>
+        </w:rPr>
+        <mc:AlternateContent>
+          <mc:Choice Requires="wps">
+            <w:drawing>
+              <wp:anchor distT="0" distB="0" distL="114300" distR="114300" simplePos="0" relativeHeight="251661312" behindDoc="0" locked="0" layoutInCell="1" allowOverlap="1" wp14:anchorId="03537AA4" wp14:editId="4166F8FB">
+                <wp:simplePos x="0" y="0"/>
+                <wp:positionH relativeFrom="column">
+                  <wp:posOffset>2636873</wp:posOffset>
+                </wp:positionH>
+                <wp:positionV relativeFrom="paragraph">
+                  <wp:posOffset>4423144</wp:posOffset>
+                </wp:positionV>
+                <wp:extent cx="3753293" cy="552376"/>
+                <wp:effectExtent l="0" t="0" r="19050" b="6985"/>
+                <wp:wrapNone/>
+                <wp:docPr id="1762054036" name="Rectangle 1"/>
+                <wp:cNvGraphicFramePr/>
+                <a:graphic xmlns:a="http://schemas.openxmlformats.org/drawingml/2006/main">
+                  <a:graphicData uri="http://schemas.microsoft.com/office/word/2010/wordprocessingShape">
+                    <wps:wsp>
+                      <wps:cNvSpPr/>
+                      <wps:spPr>
+                        <a:xfrm>
+                          <a:off x="0" y="0"/>
+                          <a:ext cx="3753293" cy="552376"/>
+                        </a:xfrm>
+                        <a:prstGeom prst="rect">
+                          <a:avLst/>
+                        </a:prstGeom>
+                        <a:noFill/>
+                        <a:ln>
+                          <a:solidFill>
+                            <a:srgbClr val="EE0000"/>
+                          </a:solidFill>
+                        </a:ln>
+                      </wps:spPr>
+                      <wps:style>
+                        <a:lnRef idx="2">
+                          <a:schemeClr val="accent1">
+                            <a:shade val="15000"/>
+                          </a:schemeClr>
+                        </a:lnRef>
+                        <a:fillRef idx="1">
+                          <a:schemeClr val="accent1"/>
+                        </a:fillRef>
+                        <a:effectRef idx="0">
+                          <a:schemeClr val="accent1"/>
+                        </a:effectRef>
+                        <a:fontRef idx="minor">
+                          <a:schemeClr val="lt1"/>
+                        </a:fontRef>
+                      </wps:style>
+                      <wps:bodyPr rot="0" spcFirstLastPara="0" vertOverflow="overflow" horzOverflow="overflow" vert="horz" wrap="square" lIns="91440" tIns="45720" rIns="91440" bIns="45720" numCol="1" spcCol="0" rtlCol="0" fromWordArt="0" anchor="ctr" anchorCtr="0" forceAA="0" compatLnSpc="1">
+                        <a:prstTxWarp prst="textNoShape">
+                          <a:avLst/>
+                        </a:prstTxWarp>
+                        <a:noAutofit/>
+                      </wps:bodyPr>
+                    </wps:wsp>
+                  </a:graphicData>
+                </a:graphic>
+                <wp14:sizeRelH relativeFrom="margin">
+                  <wp14:pctWidth>0</wp14:pctWidth>
+                </wp14:sizeRelH>
+                <wp14:sizeRelV relativeFrom="margin">
+                  <wp14:pctHeight>0</wp14:pctHeight>
+                </wp14:sizeRelV>
+              </wp:anchor>
+            </w:drawing>
+          </mc:Choice>
+          <mc:Fallback>
+            <w:pict>
+              <v:rect w14:anchorId="174616FB" id="Rectangle 1" o:spid="_x0000_s1026" style="position:absolute;margin-left:207.65pt;margin-top:348.3pt;width:295.55pt;height:43.5pt;z-index:251661312;visibility:visible;mso-wrap-style:square;mso-width-percent:0;mso-height-percent:0;mso-wrap-distance-left:9pt;mso-wrap-distance-top:0;mso-wrap-distance-right:9pt;mso-wrap-distance-bottom:0;mso-position-horizontal:absolute;mso-position-horizontal-relative:text;mso-position-vertical:absolute;mso-position-vertical-relative:text;mso-width-percent:0;mso-height-percent:0;mso-width-relative:margin;mso-height-relative:margin;v-text-anchor:middle" o:gfxdata="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" filled="f" strokecolor="#e00" strokeweight="1pt"/>
+            </w:pict>
+          </mc:Fallback>
+        </mc:AlternateContent>
+      </w:r>
+      <w:r>
+        <w:rPr>
+          <w:rFonts w:ascii="Helvetica" w:hAnsi="Helvetica"/>
+          <w:noProof/>
+          <w:sz w:val="20"/>
+          <w:szCs w:val="20"/>
+          <w:lang w:val="en-US"/>
+          <w14:ligatures w14:val="standardContextual"/>
+        </w:rPr>
+        <mc:AlternateContent>
+          <mc:Choice Requires="wps">
+            <w:drawing>
+              <wp:anchor distT="0" distB="0" distL="114300" distR="114300" simplePos="0" relativeHeight="251659264" behindDoc="0" locked="0" layoutInCell="1" allowOverlap="1" wp14:anchorId="121F142F" wp14:editId="081229A6">
+                <wp:simplePos x="0" y="0"/>
+                <wp:positionH relativeFrom="column">
+                  <wp:posOffset>2562447</wp:posOffset>
+                </wp:positionH>
+                <wp:positionV relativeFrom="paragraph">
+                  <wp:posOffset>1371600</wp:posOffset>
+                </wp:positionV>
+                <wp:extent cx="829339" cy="1254642"/>
+                <wp:effectExtent l="0" t="0" r="8890" b="15875"/>
+                <wp:wrapNone/>
+                <wp:docPr id="681182378" name="Rectangle 1"/>
+                <wp:cNvGraphicFramePr/>
+                <a:graphic xmlns:a="http://schemas.openxmlformats.org/drawingml/2006/main">
+                  <a:graphicData uri="http://schemas.microsoft.com/office/word/2010/wordprocessingShape">
+                    <wps:wsp>
+                      <wps:cNvSpPr/>
+                      <wps:spPr>
+                        <a:xfrm>
+                          <a:off x="0" y="0"/>
+                          <a:ext cx="829339" cy="1254642"/>
+                        </a:xfrm>
+                        <a:prstGeom prst="rect">
+                          <a:avLst/>
+                        </a:prstGeom>
+                        <a:noFill/>
+                        <a:ln>
+                          <a:solidFill>
+                            <a:srgbClr val="EE0000"/>
+                          </a:solidFill>
+                        </a:ln>
+                      </wps:spPr>
+                      <wps:style>
+                        <a:lnRef idx="2">
+                          <a:schemeClr val="accent1">
+                            <a:shade val="15000"/>
+                          </a:schemeClr>
+                        </a:lnRef>
+                        <a:fillRef idx="1">
+                          <a:schemeClr val="accent1"/>
+                        </a:fillRef>
+                        <a:effectRef idx="0">
+                          <a:schemeClr val="accent1"/>
+                        </a:effectRef>
+                        <a:fontRef idx="minor">
+                          <a:schemeClr val="lt1"/>
+                        </a:fontRef>
+                      </wps:style>
+                      <wps:bodyPr rot="0" spcFirstLastPara="0" vertOverflow="overflow" horzOverflow="overflow" vert="horz" wrap="square" lIns="91440" tIns="45720" rIns="91440" bIns="45720" numCol="1" spcCol="0" rtlCol="0" fromWordArt="0" anchor="ctr" anchorCtr="0" forceAA="0" compatLnSpc="1">
+                        <a:prstTxWarp prst="textNoShape">
+                          <a:avLst/>
+                        </a:prstTxWarp>
+                        <a:noAutofit/>
+                      </wps:bodyPr>
+                    </wps:wsp>
+                  </a:graphicData>
+                </a:graphic>
+                <wp14:sizeRelH relativeFrom="margin">
+                  <wp14:pctWidth>0</wp14:pctWidth>
+                </wp14:sizeRelH>
+                <wp14:sizeRelV relativeFrom="margin">
+                  <wp14:pctHeight>0</wp14:pctHeight>
+                </wp14:sizeRelV>
+              </wp:anchor>
+            </w:drawing>
+          </mc:Choice>
+          <mc:Fallback>
+            <w:pict>
+              <v:rect w14:anchorId="5C3A9550" id="Rectangle 1" o:spid="_x0000_s1026" style="position:absolute;margin-left:201.75pt;margin-top:108pt;width:65.3pt;height:98.8pt;z-index:251659264;visibility:visible;mso-wrap-style:square;mso-width-percent:0;mso-height-percent:0;mso-wrap-distance-left:9pt;mso-wrap-distance-top:0;mso-wrap-distance-right:9pt;mso-wrap-distance-bottom:0;mso-position-horizontal:absolute;mso-position-horizontal-relative:text;mso-position-vertical:absolute;mso-position-vertical-relative:text;mso-width-percent:0;mso-height-percent:0;mso-width-relative:margin;mso-height-relative:margin;v-text-anchor:middle" o:gfxdata="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" filled="f" strokecolor="#e00" strokeweight="1pt"/>
+            </w:pict>
+          </mc:Fallback>
+        </mc:AlternateContent>
+      </w:r>
+      <w:r>
+        <w:rPr>
+          <w:rFonts w:ascii="Helvetica" w:hAnsi="Helvetica"/>
+          <w:sz w:val="20"/>
+          <w:szCs w:val="20"/>
+          <w:lang w:val="en-US"/>
+        </w:rPr>
+        <w:drawing>
+          <wp:inline distT="0" distB="0" distL="0" distR="0" wp14:anchorId="653A2E7D" wp14:editId="7681A790">
+            <wp:extent cx="8863330" cy="5046345"/>
+            <wp:effectExtent l="0" t="0" r="1270" b="0"/>
+            <wp:docPr id="1085946663" name="Picture 1"/>
+            <wp:cNvGraphicFramePr>
+              <a:graphicFrameLocks xmlns:a="http://schemas.openxmlformats.org/drawingml/2006/main" noChangeAspect="1"/>
+            </wp:cNvGraphicFramePr>
+            <a:graphic xmlns:a="http://schemas.openxmlformats.org/drawingml/2006/main">
+              <a:graphicData uri="http://schemas.openxmlformats.org/drawingml/2006/picture">
+                <pic:pic xmlns:pic="http://schemas.openxmlformats.org/drawingml/2006/picture">
+                  <pic:nvPicPr>
+                    <pic:cNvPr id="1085946663" name=""/>
+                    <pic:cNvPicPr/>
+                  </pic:nvPicPr>
                   <pic:blipFill>
-                    <a:blip r:embed="rId7"/>
+                    <a:blip r:embed="rId8"/>
                     <a:stretch>
                       <a:fillRect/>
                     </a:stretch>
@@ -2202,10 +4080,84 @@
           <w:lang w:val="en-US"/>
         </w:rPr>
       </w:pPr>
+      <w:r>
+        <w:rPr>
+          <w:rFonts w:ascii="Helvetica" w:hAnsi="Helvetica"/>
+          <w:noProof/>
+          <w:sz w:val="20"/>
+          <w:szCs w:val="20"/>
+          <w:lang w:val="en-US"/>
+          <w14:ligatures w14:val="standardContextual"/>
+        </w:rPr>
+        <mc:AlternateContent>
+          <mc:Choice Requires="wps">
+            <w:drawing>
+              <wp:anchor distT="0" distB="0" distL="114300" distR="114300" simplePos="0" relativeHeight="251663360" behindDoc="0" locked="0" layoutInCell="1" allowOverlap="1" wp14:anchorId="12F0CB33" wp14:editId="39F222E3">
+                <wp:simplePos x="0" y="0"/>
+                <wp:positionH relativeFrom="column">
+                  <wp:posOffset>2638141</wp:posOffset>
+                </wp:positionH>
+                <wp:positionV relativeFrom="paragraph">
+                  <wp:posOffset>140443</wp:posOffset>
+                </wp:positionV>
+                <wp:extent cx="3752850" cy="0"/>
+                <wp:effectExtent l="0" t="63500" r="0" b="63500"/>
+                <wp:wrapNone/>
+                <wp:docPr id="1342134346" name="Straight Arrow Connector 3"/>
+                <wp:cNvGraphicFramePr/>
+                <a:graphic xmlns:a="http://schemas.openxmlformats.org/drawingml/2006/main">
+                  <a:graphicData uri="http://schemas.microsoft.com/office/word/2010/wordprocessingShape">
+                    <wps:wsp>
+                      <wps:cNvCnPr/>
+                      <wps:spPr>
+                        <a:xfrm>
+                          <a:off x="0" y="0"/>
+                          <a:ext cx="3752850" cy="0"/>
+                        </a:xfrm>
+                        <a:prstGeom prst="straightConnector1">
+                          <a:avLst/>
+                        </a:prstGeom>
+                        <a:ln w="19050">
+                          <a:solidFill>
+                            <a:srgbClr val="EE0000"/>
+                          </a:solidFill>
+                          <a:tailEnd type="triangle"/>
+                        </a:ln>
+                      </wps:spPr>
+                      <wps:style>
+                        <a:lnRef idx="1">
+                          <a:schemeClr val="accent1"/>
+                        </a:lnRef>
+                        <a:fillRef idx="0">
+                          <a:schemeClr val="accent1"/>
+                        </a:fillRef>
+                        <a:effectRef idx="0">
+                          <a:schemeClr val="accent1"/>
+                        </a:effectRef>
+                        <a:fontRef idx="minor">
+                          <a:schemeClr val="tx1"/>
+                        </a:fontRef>
+                      </wps:style>
+                      <wps:bodyPr/>
+                    </wps:wsp>
+                  </a:graphicData>
+                </a:graphic>
+              </wp:anchor>
+            </w:drawing>
+          </mc:Choice>
+          <mc:Fallback>
+            <w:pict>
+              <v:shape w14:anchorId="18EE42AD" id="Straight Arrow Connector 3" o:spid="_x0000_s1026" type="#_x0000_t32" style="position:absolute;margin-left:207.75pt;margin-top:11.05pt;width:295.5pt;height:0;z-index:251663360;visibility:visible;mso-wrap-style:square;mso-wrap-distance-left:9pt;mso-wrap-distance-top:0;mso-wrap-distance-right:9pt;mso-wrap-distance-bottom:0;mso-position-horizontal:absolute;mso-position-horizontal-relative:text;mso-position-vertical:absolute;mso-position-vertical-relative:text" o:gfxdata="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" strokecolor="#e00" strokeweight="1.5pt">
+                <v:stroke endarrow="block" joinstyle="miter"/>
+              </v:shape>
+            </w:pict>
+          </mc:Fallback>
+        </mc:AlternateContent>
+      </w:r>
     </w:p>
     <w:p>
       <w:pPr>
-        <w:jc w:val="both"/>
+        <w:jc w:val="center"/>
         <w:rPr>
           <w:rFonts w:ascii="Helvetica" w:hAnsi="Helvetica"/>
           <w:sz w:val="20"/>
@@ -2241,11 +4193,25 @@
         <w:jc w:val="both"/>
         <w:rPr>
           <w:rFonts w:ascii="Helvetica" w:hAnsi="Helvetica"/>
-          <w:sz w:val="20"/>
-          <w:szCs w:val="20"/>
-          <w:lang w:val="en-US"/>
-        </w:rPr>
-      </w:pPr>
+          <w:b/>
+          <w:bCs/>
+          <w:sz w:val="20"/>
+          <w:szCs w:val="20"/>
+          <w:lang w:val="en-US"/>
+        </w:rPr>
+      </w:pPr>
+      <w:r>
+        <w:rPr>
+          <w:rFonts w:ascii="Helvetica" w:hAnsi="Helvetica"/>
+          <w:b/>
+          <w:bCs/>
+          <w:sz w:val="20"/>
+          <w:szCs w:val="20"/>
+          <w:lang w:val="en-US"/>
+        </w:rPr>
+        <w:lastRenderedPageBreak/>
+        <w:t>Volatility Comparison with Benchmark</w:t>
+      </w:r>
     </w:p>
     <w:p>
       <w:pPr>
@@ -2260,6 +4226,8 @@
     </w:p>
     <w:p>
       <w:pPr>
+        <w:pStyle w:val="NormalWeb"/>
+        <w:spacing w:before="0" w:beforeAutospacing="0" w:after="0" w:afterAutospacing="0"/>
         <w:jc w:val="both"/>
         <w:rPr>
           <w:rFonts w:ascii="Helvetica" w:hAnsi="Helvetica"/>
@@ -2268,9 +4236,40 @@
           <w:lang w:val="en-US"/>
         </w:rPr>
       </w:pPr>
+      <w:r>
+        <w:rPr>
+          <w:rFonts w:ascii="Helvetica" w:hAnsi="Helvetica"/>
+          <w:sz w:val="20"/>
+          <w:szCs w:val="20"/>
+          <w:lang w:val="en-US"/>
+        </w:rPr>
+        <w:t xml:space="preserve">After </w:t>
+      </w:r>
+      <w:proofErr w:type="spellStart"/>
+      <w:r>
+        <w:rPr>
+          <w:rFonts w:ascii="Helvetica" w:hAnsi="Helvetica"/>
+          <w:sz w:val="20"/>
+          <w:szCs w:val="20"/>
+          <w:lang w:val="en-US"/>
+        </w:rPr>
+        <w:t>analysing</w:t>
+      </w:r>
+      <w:proofErr w:type="spellEnd"/>
+      <w:r>
+        <w:rPr>
+          <w:rFonts w:ascii="Helvetica" w:hAnsi="Helvetica"/>
+          <w:sz w:val="20"/>
+          <w:szCs w:val="20"/>
+          <w:lang w:val="en-US"/>
+        </w:rPr>
+        <w:t xml:space="preserve"> the volatility measures for a single asset, we extend the analysis by comparing its volatility against an appropriate benchmark, such as a broad market index or sector-specific index. This comparison is important because absolute volatility in isolation provides limited insight into risk; the same level of volatility can be interpreted very differently depending on overall market conditions. By placing the asset’s volatility in a relative context, we can assess whether the asset is riskier or more defensive than the market and determine whether observed volatility is driven by systematic market-wide factors or by asset-specific dynamics.</w:t>
+      </w:r>
     </w:p>
     <w:p>
       <w:pPr>
+        <w:pStyle w:val="NormalWeb"/>
+        <w:spacing w:before="0" w:beforeAutospacing="0" w:after="0" w:afterAutospacing="0"/>
         <w:jc w:val="both"/>
         <w:rPr>
           <w:rFonts w:ascii="Helvetica" w:hAnsi="Helvetica"/>
@@ -2282,6 +4281,8 @@
     </w:p>
     <w:p>
       <w:pPr>
+        <w:pStyle w:val="NormalWeb"/>
+        <w:spacing w:before="0" w:beforeAutospacing="0" w:after="0" w:afterAutospacing="0"/>
         <w:jc w:val="both"/>
         <w:rPr>
           <w:rFonts w:ascii="Helvetica" w:hAnsi="Helvetica"/>
@@ -2290,6 +4291,109 @@
           <w:lang w:val="en-US"/>
         </w:rPr>
       </w:pPr>
+      <w:r>
+        <w:rPr>
+          <w:rFonts w:ascii="Helvetica" w:hAnsi="Helvetica"/>
+          <w:sz w:val="20"/>
+          <w:szCs w:val="20"/>
+          <w:lang w:val="en-US"/>
+        </w:rPr>
+        <w:t xml:space="preserve">The comparison is conducted using a consistent methodology for both the asset and the benchmark, ensuring that volatility is estimated from log returns, over identical rolling windows, and </w:t>
+      </w:r>
+      <w:proofErr w:type="spellStart"/>
+      <w:r>
+        <w:rPr>
+          <w:rFonts w:ascii="Helvetica" w:hAnsi="Helvetica"/>
+          <w:sz w:val="20"/>
+          <w:szCs w:val="20"/>
+          <w:lang w:val="en-US"/>
+        </w:rPr>
+        <w:t>annualised</w:t>
+      </w:r>
+      <w:proofErr w:type="spellEnd"/>
+      <w:r>
+        <w:rPr>
+          <w:rFonts w:ascii="Helvetica" w:hAnsi="Helvetica"/>
+          <w:sz w:val="20"/>
+          <w:szCs w:val="20"/>
+          <w:lang w:val="en-US"/>
+        </w:rPr>
+        <w:t xml:space="preserve"> using the same scaling factors. Relative risk is then evaluated through direct time-series comparison and summary measures such </w:t>
+      </w:r>
+      <w:r>
+        <w:rPr>
+          <w:rFonts w:ascii="Helvetica" w:hAnsi="Helvetica"/>
+          <w:sz w:val="20"/>
+          <w:szCs w:val="20"/>
+          <w:lang w:val="en-US"/>
+        </w:rPr>
+        <w:t>beta</w:t>
+      </w:r>
+      <w:r>
+        <w:rPr>
+          <w:rFonts w:ascii="Helvetica" w:hAnsi="Helvetica"/>
+          <w:sz w:val="20"/>
+          <w:szCs w:val="20"/>
+          <w:lang w:val="en-US"/>
+        </w:rPr>
+        <w:t xml:space="preserve">, which captures how the asset’s volatility </w:t>
+      </w:r>
+      <w:r>
+        <w:rPr>
+          <w:rFonts w:ascii="Helvetica" w:hAnsi="Helvetica"/>
+          <w:sz w:val="20"/>
+          <w:szCs w:val="20"/>
+          <w:lang w:val="en-US"/>
+        </w:rPr>
+        <w:t>is</w:t>
+      </w:r>
+      <w:r>
+        <w:rPr>
+          <w:rFonts w:ascii="Helvetica" w:hAnsi="Helvetica"/>
+          <w:sz w:val="20"/>
+          <w:szCs w:val="20"/>
+          <w:lang w:val="en-US"/>
+        </w:rPr>
+        <w:t xml:space="preserve"> relative to the benchmark over time. </w:t>
+      </w:r>
+      <w:proofErr w:type="spellStart"/>
+      <w:r>
+        <w:rPr>
+          <w:rFonts w:ascii="Helvetica" w:hAnsi="Helvetica"/>
+          <w:sz w:val="20"/>
+          <w:szCs w:val="20"/>
+          <w:lang w:val="en-US"/>
+        </w:rPr>
+        <w:t>Analysing</w:t>
+      </w:r>
+      <w:proofErr w:type="spellEnd"/>
+      <w:r>
+        <w:rPr>
+          <w:rFonts w:ascii="Helvetica" w:hAnsi="Helvetica"/>
+          <w:sz w:val="20"/>
+          <w:szCs w:val="20"/>
+          <w:lang w:val="en-US"/>
+        </w:rPr>
+        <w:t xml:space="preserve"> </w:t>
+      </w:r>
+      <w:r>
+        <w:rPr>
+          <w:rFonts w:ascii="Helvetica" w:hAnsi="Helvetica"/>
+          <w:sz w:val="20"/>
+          <w:szCs w:val="20"/>
+          <w:lang w:val="en-US"/>
+        </w:rPr>
+        <w:t>such</w:t>
+      </w:r>
+      <w:r>
+        <w:rPr>
+          <w:rFonts w:ascii="Helvetica" w:hAnsi="Helvetica"/>
+          <w:sz w:val="20"/>
+          <w:szCs w:val="20"/>
+          <w:lang w:val="en-US"/>
+        </w:rPr>
+        <w:t xml:space="preserve"> relationships on a rolling basis allows us to identify periods of divergence, particularly during macroeconomic shocks or market stress events, and to observe how the asset’s risk profile changes across different market regimes.</w:t>
+      </w:r>
     </w:p>
     <w:p>
       <w:pPr>
@@ -2312,6 +4416,15 @@
           <w:lang w:val="en-US"/>
         </w:rPr>
       </w:pPr>
+      <w:r>
+        <w:rPr>
+          <w:rFonts w:ascii="Helvetica" w:hAnsi="Helvetica"/>
+          <w:sz w:val="20"/>
+          <w:szCs w:val="20"/>
+          <w:lang w:val="en-US"/>
+        </w:rPr>
+        <w:t>The following chart shows the cumulative log returns of a buy-and-hold equal weighted portfolio against our benchmark (SPY) for the period from 2018 to 2025</w:t>
+      </w:r>
     </w:p>
     <w:p>
       <w:pPr>
@@ -2323,9 +4436,21 @@
           <w:lang w:val="en-US"/>
         </w:rPr>
       </w:pPr>
-      <w:r>
-        <w:rPr>
-          <w:rFonts w:ascii="Helvetica" w:hAnsi="Helvetica"/>
+    </w:p>
+    <w:p>
+      <w:pPr>
+        <w:jc w:val="both"/>
+        <w:rPr>
+          <w:rFonts w:ascii="Helvetica" w:hAnsi="Helvetica"/>
+          <w:sz w:val="20"/>
+          <w:szCs w:val="20"/>
+          <w:lang w:val="en-US"/>
+        </w:rPr>
+      </w:pPr>
+      <w:r>
+        <w:rPr>
+          <w:rFonts w:ascii="Helvetica" w:hAnsi="Helvetica"/>
+          <w:noProof/>
           <w:sz w:val="20"/>
           <w:szCs w:val="20"/>
           <w:lang w:val="en-US"/>
@@ -2346,7 +4471,7 @@
                     <pic:cNvPicPr/>
                   </pic:nvPicPr>
                   <pic:blipFill>
-                    <a:blip r:embed="rId8"/>
+                    <a:blip r:embed="rId9"/>
                     <a:stretch>
                       <a:fillRect/>
                     </a:stretch>
@@ -2377,6 +4502,39 @@
           <w:lang w:val="en-US"/>
         </w:rPr>
       </w:pPr>
+    </w:p>
+    <w:p>
+      <w:pPr>
+        <w:pStyle w:val="NormalWeb"/>
+        <w:spacing w:before="0" w:beforeAutospacing="0" w:after="0" w:afterAutospacing="0"/>
+        <w:jc w:val="both"/>
+        <w:rPr>
+          <w:rFonts w:ascii="Helvetica" w:hAnsi="Helvetica"/>
+          <w:sz w:val="20"/>
+          <w:szCs w:val="20"/>
+          <w:lang w:val="en-US"/>
+        </w:rPr>
+      </w:pPr>
+      <w:r>
+        <w:rPr>
+          <w:rFonts w:ascii="Helvetica" w:hAnsi="Helvetica"/>
+          <w:sz w:val="20"/>
+          <w:szCs w:val="20"/>
+          <w:lang w:val="en-US"/>
+        </w:rPr>
+        <w:t>Interpreting volatility relative to a benchmark provides valuable insights for portfolio construction and performance evaluation. Persistently higher volatility than the benchmark may warrant smaller position sizes, volatility targeting, or hedging, while lower relative volatility may indicate defensive characteristics or diversification benefits. Overall, benchmark-based volatility comparison enables a more meaningful assessment of risk by embedding asset-level volatility within the broader market context.</w:t>
+      </w:r>
+    </w:p>
+    <w:p>
+      <w:pPr>
+        <w:jc w:val="both"/>
+        <w:rPr>
+          <w:rFonts w:ascii="Helvetica" w:hAnsi="Helvetica"/>
+          <w:sz w:val="20"/>
+          <w:szCs w:val="20"/>
+          <w:lang w:val="en-US"/>
+        </w:rPr>
+      </w:pPr>
       <w:r>
         <w:rPr>
           <w:rFonts w:ascii="Helvetica" w:hAnsi="Helvetica"/>
@@ -2385,11 +4543,105 @@
           <w:lang w:val="en-US"/>
         </w:rPr>
         <w:lastRenderedPageBreak/>
+        <w:t>We conducted the same analysis</w:t>
+      </w:r>
+      <w:r>
+        <w:rPr>
+          <w:rFonts w:ascii="Helvetica" w:hAnsi="Helvetica"/>
+          <w:sz w:val="20"/>
+          <w:szCs w:val="20"/>
+          <w:lang w:val="en-US"/>
+        </w:rPr>
+        <w:t xml:space="preserve"> of volatility estimate</w:t>
+      </w:r>
+      <w:r>
+        <w:rPr>
+          <w:rFonts w:ascii="Helvetica" w:hAnsi="Helvetica"/>
+          <w:sz w:val="20"/>
+          <w:szCs w:val="20"/>
+          <w:lang w:val="en-US"/>
+        </w:rPr>
+        <w:t xml:space="preserve"> for our SPY benchmark</w:t>
+      </w:r>
+      <w:r>
+        <w:rPr>
+          <w:rFonts w:ascii="Helvetica" w:hAnsi="Helvetica"/>
+          <w:sz w:val="20"/>
+          <w:szCs w:val="20"/>
+          <w:lang w:val="en-US"/>
+        </w:rPr>
+        <w:t xml:space="preserve"> (removing trading volume and price for ease of visualization)</w:t>
+      </w:r>
+      <w:r>
+        <w:rPr>
+          <w:rFonts w:ascii="Helvetica" w:hAnsi="Helvetica"/>
+          <w:sz w:val="20"/>
+          <w:szCs w:val="20"/>
+          <w:lang w:val="en-US"/>
+        </w:rPr>
+        <w:t xml:space="preserve"> </w:t>
+      </w:r>
+      <w:r>
+        <w:rPr>
+          <w:rFonts w:ascii="Helvetica" w:hAnsi="Helvetica"/>
+          <w:sz w:val="20"/>
+          <w:szCs w:val="20"/>
+          <w:lang w:val="en-US"/>
+        </w:rPr>
+        <w:t xml:space="preserve">and our portfolio </w:t>
+      </w:r>
+      <w:r>
+        <w:rPr>
+          <w:rFonts w:ascii="Helvetica" w:hAnsi="Helvetica"/>
+          <w:sz w:val="20"/>
+          <w:szCs w:val="20"/>
+          <w:lang w:val="en-US"/>
+        </w:rPr>
+        <w:t xml:space="preserve">over the period </w:t>
+      </w:r>
+      <w:r>
+        <w:rPr>
+          <w:rFonts w:ascii="Helvetica" w:hAnsi="Helvetica"/>
+          <w:sz w:val="20"/>
+          <w:szCs w:val="20"/>
+          <w:lang w:val="en-US"/>
+        </w:rPr>
+        <w:t>from 2018 to 2025, to capture 3 economic macro-shocks. This yielded the charts below.</w:t>
+      </w:r>
+    </w:p>
+    <w:p>
+      <w:pPr>
+        <w:jc w:val="both"/>
+        <w:rPr>
+          <w:rFonts w:ascii="Helvetica" w:hAnsi="Helvetica"/>
+          <w:sz w:val="20"/>
+          <w:szCs w:val="20"/>
+          <w:lang w:val="en-US"/>
+        </w:rPr>
+      </w:pPr>
+    </w:p>
+    <w:p>
+      <w:pPr>
+        <w:jc w:val="center"/>
+        <w:rPr>
+          <w:rFonts w:ascii="Helvetica" w:hAnsi="Helvetica"/>
+          <w:sz w:val="20"/>
+          <w:szCs w:val="20"/>
+          <w:lang w:val="en-US"/>
+        </w:rPr>
+      </w:pPr>
+      <w:r>
+        <w:rPr>
+          <w:rFonts w:ascii="Helvetica" w:hAnsi="Helvetica"/>
+          <w:sz w:val="20"/>
+          <w:szCs w:val="20"/>
+          <w:lang w:val="en-US"/>
+        </w:rPr>
         <w:drawing>
-          <wp:inline distT="0" distB="0" distL="0" distR="0" wp14:anchorId="026E2666" wp14:editId="551BFAF1">
+          <wp:inline distT="0" distB="0" distL="0" distR="0" wp14:anchorId="3CF969FE" wp14:editId="6758A8F2">
             <wp:extent cx="8863330" cy="5046345"/>
             <wp:effectExtent l="0" t="0" r="1270" b="0"/>
-            <wp:docPr id="1177776360" name="Picture 1"/>
+            <wp:docPr id="881032529" name="Picture 1"/>
             <wp:cNvGraphicFramePr>
               <a:graphicFrameLocks xmlns:a="http://schemas.openxmlformats.org/drawingml/2006/main" noChangeAspect="1"/>
             </wp:cNvGraphicFramePr>
@@ -2397,11 +4649,11 @@
               <a:graphicData uri="http://schemas.openxmlformats.org/drawingml/2006/picture">
                 <pic:pic xmlns:pic="http://schemas.openxmlformats.org/drawingml/2006/picture">
                   <pic:nvPicPr>
-                    <pic:cNvPr id="1177776360" name=""/>
+                    <pic:cNvPr id="881032529" name=""/>
                     <pic:cNvPicPr/>
                   </pic:nvPicPr>
                   <pic:blipFill>
-                    <a:blip r:embed="rId9"/>
+                    <a:blip r:embed="rId10"/>
                     <a:stretch>
                       <a:fillRect/>
                     </a:stretch>
@@ -2457,88 +4709,22 @@
     </w:p>
     <w:p>
       <w:pPr>
-        <w:jc w:val="both"/>
-        <w:rPr>
-          <w:rFonts w:ascii="Helvetica" w:hAnsi="Helvetica"/>
-          <w:sz w:val="20"/>
-          <w:szCs w:val="20"/>
-          <w:lang w:val="en-US"/>
-        </w:rPr>
-      </w:pPr>
-    </w:p>
-    <w:p>
-      <w:pPr>
-        <w:jc w:val="both"/>
-        <w:rPr>
-          <w:rFonts w:ascii="Helvetica" w:hAnsi="Helvetica"/>
-          <w:sz w:val="20"/>
-          <w:szCs w:val="20"/>
-          <w:lang w:val="en-US"/>
-        </w:rPr>
-      </w:pPr>
-    </w:p>
-    <w:p>
-      <w:pPr>
-        <w:jc w:val="both"/>
-        <w:rPr>
-          <w:rFonts w:ascii="Helvetica" w:hAnsi="Helvetica"/>
-          <w:sz w:val="20"/>
-          <w:szCs w:val="20"/>
-          <w:lang w:val="en-US"/>
-        </w:rPr>
-      </w:pPr>
-    </w:p>
-    <w:p>
-      <w:pPr>
-        <w:jc w:val="both"/>
-        <w:rPr>
-          <w:rFonts w:ascii="Helvetica" w:hAnsi="Helvetica"/>
-          <w:sz w:val="20"/>
-          <w:szCs w:val="20"/>
-          <w:lang w:val="en-US"/>
-        </w:rPr>
-      </w:pPr>
-    </w:p>
-    <w:p>
-      <w:pPr>
-        <w:jc w:val="both"/>
-        <w:rPr>
-          <w:rFonts w:ascii="Helvetica" w:hAnsi="Helvetica"/>
-          <w:sz w:val="20"/>
-          <w:szCs w:val="20"/>
-          <w:lang w:val="en-US"/>
-        </w:rPr>
-      </w:pPr>
-    </w:p>
-    <w:p>
-      <w:pPr>
-        <w:jc w:val="both"/>
-        <w:rPr>
-          <w:rFonts w:ascii="Helvetica" w:hAnsi="Helvetica"/>
-          <w:sz w:val="20"/>
-          <w:szCs w:val="20"/>
-          <w:lang w:val="en-US"/>
-        </w:rPr>
-      </w:pPr>
-    </w:p>
-    <w:p>
-      <w:pPr>
-        <w:jc w:val="both"/>
-        <w:rPr>
-          <w:rFonts w:ascii="Helvetica" w:hAnsi="Helvetica"/>
-          <w:sz w:val="20"/>
-          <w:szCs w:val="20"/>
-          <w:lang w:val="en-US"/>
-        </w:rPr>
-      </w:pPr>
-      <w:r>
-        <w:rPr>
-          <w:rFonts w:ascii="Helvetica" w:hAnsi="Helvetica"/>
-          <w:sz w:val="20"/>
-          <w:szCs w:val="20"/>
-          <w:lang w:val="en-US"/>
-        </w:rPr>
-        <w:lastRenderedPageBreak/>
+        <w:jc w:val="center"/>
+        <w:rPr>
+          <w:rFonts w:ascii="Helvetica" w:hAnsi="Helvetica"/>
+          <w:sz w:val="20"/>
+          <w:szCs w:val="20"/>
+          <w:lang w:val="en-US"/>
+        </w:rPr>
+      </w:pPr>
+      <w:r>
+        <w:rPr>
+          <w:rFonts w:ascii="Helvetica" w:hAnsi="Helvetica"/>
+          <w:noProof/>
+          <w:sz w:val="20"/>
+          <w:szCs w:val="20"/>
+          <w:lang w:val="en-US"/>
+        </w:rPr>
         <w:drawing>
           <wp:inline distT="0" distB="0" distL="0" distR="0" wp14:anchorId="7E9E0E7F" wp14:editId="1C865CC8">
             <wp:extent cx="8863330" cy="5043170"/>
@@ -2555,7 +4741,7 @@
                     <pic:cNvPicPr/>
                   </pic:nvPicPr>
                   <pic:blipFill>
-                    <a:blip r:embed="rId10"/>
+                    <a:blip r:embed="rId11"/>
                     <a:stretch>
                       <a:fillRect/>
                     </a:stretch>
@@ -2600,53 +4786,868 @@
       <w:r>
         <w:rPr>
           <w:rFonts w:ascii="Helvetica" w:hAnsi="Helvetica"/>
-          <w:noProof/>
           <w:sz w:val="20"/>
           <w:szCs w:val="20"/>
           <w:lang w:val="en-US"/>
         </w:rPr>
         <w:lastRenderedPageBreak/>
-        <w:drawing>
-          <wp:inline distT="0" distB="0" distL="0" distR="0" wp14:anchorId="22D1BDDF" wp14:editId="0714A65E">
-            <wp:extent cx="3898900" cy="3581400"/>
-            <wp:effectExtent l="0" t="0" r="0" b="0"/>
-            <wp:docPr id="1124719572" name="Picture 1"/>
-            <wp:cNvGraphicFramePr>
-              <a:graphicFrameLocks xmlns:a="http://schemas.openxmlformats.org/drawingml/2006/main" noChangeAspect="1"/>
-            </wp:cNvGraphicFramePr>
-            <a:graphic xmlns:a="http://schemas.openxmlformats.org/drawingml/2006/main">
-              <a:graphicData uri="http://schemas.openxmlformats.org/drawingml/2006/picture">
-                <pic:pic xmlns:pic="http://schemas.openxmlformats.org/drawingml/2006/picture">
-                  <pic:nvPicPr>
-                    <pic:cNvPr id="1124719572" name="Picture 1124719572"/>
-                    <pic:cNvPicPr/>
-                  </pic:nvPicPr>
-                  <pic:blipFill>
-                    <a:blip r:embed="rId11">
-                      <a:extLst>
-                        <a:ext uri="{28A0092B-C50C-407E-A947-70E740481C1C}">
-                          <a14:useLocalDpi xmlns:a14="http://schemas.microsoft.com/office/drawing/2010/main" val="0"/>
-                        </a:ext>
-                      </a:extLst>
-                    </a:blip>
-                    <a:stretch>
-                      <a:fillRect/>
-                    </a:stretch>
-                  </pic:blipFill>
-                  <pic:spPr>
-                    <a:xfrm>
-                      <a:off x="0" y="0"/>
-                      <a:ext cx="3898900" cy="3581400"/>
-                    </a:xfrm>
-                    <a:prstGeom prst="rect">
-                      <a:avLst/>
-                    </a:prstGeom>
-                  </pic:spPr>
-                </pic:pic>
-              </a:graphicData>
-            </a:graphic>
-          </wp:inline>
-        </w:drawing>
+        <w:t xml:space="preserve">Notice </w:t>
+      </w:r>
+      <w:r>
+        <w:rPr>
+          <w:rFonts w:ascii="Helvetica" w:hAnsi="Helvetica"/>
+          <w:sz w:val="20"/>
+          <w:szCs w:val="20"/>
+          <w:lang w:val="en-US"/>
+        </w:rPr>
+        <w:t>the similarity between our portfolio and our benchmark</w:t>
+      </w:r>
+      <w:r>
+        <w:rPr>
+          <w:rFonts w:ascii="Helvetica" w:hAnsi="Helvetica"/>
+          <w:sz w:val="20"/>
+          <w:szCs w:val="20"/>
+          <w:lang w:val="en-US"/>
+        </w:rPr>
+        <w:t xml:space="preserve"> volatility measure? </w:t>
+      </w:r>
+      <w:r>
+        <w:rPr>
+          <w:rFonts w:ascii="Helvetica" w:hAnsi="Helvetica"/>
+          <w:sz w:val="20"/>
+          <w:szCs w:val="20"/>
+          <w:lang w:val="en-US"/>
+        </w:rPr>
+        <w:t xml:space="preserve">One possible reason could be </w:t>
+      </w:r>
+      <w:r>
+        <w:rPr>
+          <w:rFonts w:ascii="Helvetica" w:hAnsi="Helvetica"/>
+          <w:sz w:val="20"/>
+          <w:szCs w:val="20"/>
+          <w:lang w:val="en-US"/>
+        </w:rPr>
+        <w:t>that the portfolio has </w:t>
+      </w:r>
+      <w:r>
+        <w:rPr>
+          <w:rFonts w:ascii="Helvetica" w:hAnsi="Helvetica"/>
+          <w:b/>
+          <w:bCs/>
+          <w:sz w:val="20"/>
+          <w:szCs w:val="20"/>
+          <w:lang w:val="en-US"/>
+        </w:rPr>
+        <w:t>significant exposure to systematic (market) risk</w:t>
+      </w:r>
+      <w:r>
+        <w:rPr>
+          <w:rFonts w:ascii="Helvetica" w:hAnsi="Helvetica"/>
+          <w:sz w:val="20"/>
+          <w:szCs w:val="20"/>
+          <w:lang w:val="en-US"/>
+        </w:rPr>
+        <w:t>, causing its returns to move closely with overall market fluctuations. If the portfolio is constructed from assets that closely track the benchmark—either through similar sector weights, factor exposures, or high aggregate beta—its volatility will naturally mirror that of the benchmark.</w:t>
+      </w:r>
+    </w:p>
+    <w:p>
+      <w:pPr>
+        <w:jc w:val="both"/>
+        <w:rPr>
+          <w:rFonts w:ascii="Helvetica" w:hAnsi="Helvetica"/>
+          <w:sz w:val="20"/>
+          <w:szCs w:val="20"/>
+          <w:lang w:val="en-US"/>
+        </w:rPr>
+      </w:pPr>
+    </w:p>
+    <w:p>
+      <w:pPr>
+        <w:jc w:val="both"/>
+        <w:rPr>
+          <w:rFonts w:ascii="Helvetica" w:hAnsi="Helvetica"/>
+          <w:sz w:val="20"/>
+          <w:szCs w:val="20"/>
+          <w:lang w:val="en-US"/>
+        </w:rPr>
+      </w:pPr>
+      <w:r>
+        <w:rPr>
+          <w:rFonts w:ascii="Helvetica" w:hAnsi="Helvetica"/>
+          <w:sz w:val="20"/>
+          <w:szCs w:val="20"/>
+          <w:lang w:val="en-US"/>
+        </w:rPr>
+        <w:t>We encourage users to play around with the asset composition and witness the difference in results.</w:t>
+      </w:r>
+    </w:p>
+    <w:p>
+      <w:pPr>
+        <w:jc w:val="both"/>
+        <w:rPr>
+          <w:rFonts w:ascii="Helvetica" w:hAnsi="Helvetica"/>
+          <w:sz w:val="20"/>
+          <w:szCs w:val="20"/>
+          <w:lang w:val="en-US"/>
+        </w:rPr>
+      </w:pPr>
+    </w:p>
+    <w:p>
+      <w:pPr>
+        <w:jc w:val="both"/>
+        <w:rPr>
+          <w:rFonts w:ascii="Helvetica" w:hAnsi="Helvetica"/>
+          <w:b/>
+          <w:bCs/>
+          <w:sz w:val="20"/>
+          <w:szCs w:val="20"/>
+          <w:lang w:val="en-US"/>
+        </w:rPr>
+      </w:pPr>
+      <w:r>
+        <w:rPr>
+          <w:rFonts w:ascii="Helvetica" w:hAnsi="Helvetica"/>
+          <w:b/>
+          <w:bCs/>
+          <w:sz w:val="20"/>
+          <w:szCs w:val="20"/>
+          <w:lang w:val="en-US"/>
+        </w:rPr>
+        <w:t xml:space="preserve">Portfolio </w:t>
+      </w:r>
+      <w:r>
+        <w:rPr>
+          <w:rFonts w:ascii="Helvetica" w:hAnsi="Helvetica"/>
+          <w:b/>
+          <w:bCs/>
+          <w:sz w:val="20"/>
+          <w:szCs w:val="20"/>
+          <w:lang w:val="en-US"/>
+        </w:rPr>
+        <w:t>O</w:t>
+      </w:r>
+      <w:r>
+        <w:rPr>
+          <w:rFonts w:ascii="Helvetica" w:hAnsi="Helvetica"/>
+          <w:b/>
+          <w:bCs/>
+          <w:sz w:val="20"/>
+          <w:szCs w:val="20"/>
+          <w:lang w:val="en-US"/>
+        </w:rPr>
+        <w:t>utperformance</w:t>
+      </w:r>
+      <w:r>
+        <w:rPr>
+          <w:rFonts w:ascii="Helvetica" w:hAnsi="Helvetica"/>
+          <w:b/>
+          <w:bCs/>
+          <w:sz w:val="20"/>
+          <w:szCs w:val="20"/>
+          <w:lang w:val="en-US"/>
+        </w:rPr>
+        <w:t xml:space="preserve"> </w:t>
+      </w:r>
+      <w:r>
+        <w:rPr>
+          <w:rFonts w:ascii="Helvetica" w:hAnsi="Helvetica"/>
+          <w:b/>
+          <w:bCs/>
+          <w:sz w:val="20"/>
+          <w:szCs w:val="20"/>
+          <w:lang w:val="en-US"/>
+        </w:rPr>
+        <w:t>Relative to Benchmark</w:t>
+      </w:r>
+    </w:p>
+    <w:p>
+      <w:pPr>
+        <w:pStyle w:val="NormalWeb"/>
+        <w:spacing w:before="0" w:beforeAutospacing="0" w:after="0" w:afterAutospacing="0"/>
+        <w:rPr>
+          <w:rFonts w:ascii="Helvetica" w:hAnsi="Helvetica"/>
+          <w:sz w:val="20"/>
+          <w:szCs w:val="20"/>
+          <w:lang w:val="en-US"/>
+        </w:rPr>
+      </w:pPr>
+    </w:p>
+    <w:p>
+      <w:pPr>
+        <w:pStyle w:val="NormalWeb"/>
+        <w:spacing w:before="0" w:beforeAutospacing="0" w:after="0" w:afterAutospacing="0"/>
+        <w:jc w:val="both"/>
+        <w:rPr>
+          <w:rFonts w:ascii="Helvetica" w:hAnsi="Helvetica"/>
+          <w:sz w:val="20"/>
+          <w:szCs w:val="20"/>
+          <w:lang w:val="en-US"/>
+        </w:rPr>
+      </w:pPr>
+      <w:r>
+        <w:rPr>
+          <w:rFonts w:ascii="Helvetica" w:hAnsi="Helvetica"/>
+          <w:sz w:val="20"/>
+          <w:szCs w:val="20"/>
+          <w:lang w:val="en-US"/>
+        </w:rPr>
+        <w:t>To evaluate portfolio outperformance relative to the benchmark, we use a combination of risk and performance measures, including cumulative return, standard deviation, alpha, beta, R-squared, and the Sharpe ratio. Together, these metrics allow us to assess not only whether the portfolio delivers higher returns than the benchmark, but also whether those returns are achieved efficiently and independently of market movements. Cumulative return captures absolute performance over the investment horizon, while standard deviation quantifies the total risk undertaken. Alpha and beta decompose performance into asset-specific excess returns and systematic market exposure, respectively, with beta and R-squared indicating how closely the portfolio’s returns track the benchmark. Finally, the Sharpe ratio evaluates risk-adjusted performance by scaling excess returns by volatility, enabling a consistent comparison across different volatility regimes.</w:t>
+      </w:r>
+    </w:p>
+    <w:p>
+      <w:pPr>
+        <w:pStyle w:val="NormalWeb"/>
+        <w:spacing w:before="0" w:beforeAutospacing="0" w:after="0" w:afterAutospacing="0"/>
+        <w:jc w:val="both"/>
+        <w:rPr>
+          <w:rFonts w:ascii="Helvetica" w:hAnsi="Helvetica"/>
+          <w:sz w:val="20"/>
+          <w:szCs w:val="20"/>
+          <w:lang w:val="en-US"/>
+        </w:rPr>
+      </w:pPr>
+    </w:p>
+    <w:tbl>
+      <w:tblPr>
+        <w:tblStyle w:val="TableGrid"/>
+        <w:tblW w:w="0" w:type="auto"/>
+        <w:tblInd w:w="2830" w:type="dxa"/>
+        <w:tblLook w:val="04A0" w:firstRow="1" w:lastRow="0" w:firstColumn="1" w:lastColumn="0" w:noHBand="0" w:noVBand="1"/>
+      </w:tblPr>
+      <w:tblGrid>
+        <w:gridCol w:w="3686"/>
+        <w:gridCol w:w="1984"/>
+        <w:gridCol w:w="2127"/>
+      </w:tblGrid>
+      <w:tr>
+        <w:tc>
+          <w:tcPr>
+            <w:tcW w:w="3686" w:type="dxa"/>
+            <w:shd w:val="clear" w:color="auto" w:fill="002060"/>
+          </w:tcPr>
+          <w:p>
+            <w:pPr>
+              <w:pStyle w:val="NormalWeb"/>
+              <w:spacing w:before="0" w:beforeAutospacing="0" w:after="0" w:afterAutospacing="0"/>
+              <w:jc w:val="both"/>
+              <w:rPr>
+                <w:rFonts w:ascii="Helvetica" w:hAnsi="Helvetica"/>
+                <w:sz w:val="20"/>
+                <w:szCs w:val="20"/>
+                <w:lang w:val="en-US"/>
+              </w:rPr>
+            </w:pPr>
+          </w:p>
+        </w:tc>
+        <w:tc>
+          <w:tcPr>
+            <w:tcW w:w="1984" w:type="dxa"/>
+            <w:shd w:val="clear" w:color="auto" w:fill="002060"/>
+          </w:tcPr>
+          <w:p>
+            <w:pPr>
+              <w:pStyle w:val="NormalWeb"/>
+              <w:spacing w:before="0" w:beforeAutospacing="0" w:after="0" w:afterAutospacing="0"/>
+              <w:jc w:val="both"/>
+              <w:rPr>
+                <w:rFonts w:ascii="Helvetica" w:hAnsi="Helvetica"/>
+                <w:sz w:val="20"/>
+                <w:szCs w:val="20"/>
+                <w:lang w:val="en-US"/>
+              </w:rPr>
+            </w:pPr>
+            <w:r>
+              <w:rPr>
+                <w:rFonts w:ascii="Helvetica" w:hAnsi="Helvetica"/>
+                <w:sz w:val="20"/>
+                <w:szCs w:val="20"/>
+                <w:lang w:val="en-US"/>
+              </w:rPr>
+              <w:t>Portfolio</w:t>
+            </w:r>
+          </w:p>
+        </w:tc>
+        <w:tc>
+          <w:tcPr>
+            <w:tcW w:w="2127" w:type="dxa"/>
+            <w:shd w:val="clear" w:color="auto" w:fill="002060"/>
+          </w:tcPr>
+          <w:p>
+            <w:pPr>
+              <w:pStyle w:val="NormalWeb"/>
+              <w:spacing w:before="0" w:beforeAutospacing="0" w:after="0" w:afterAutospacing="0"/>
+              <w:jc w:val="both"/>
+              <w:rPr>
+                <w:rFonts w:ascii="Helvetica" w:hAnsi="Helvetica"/>
+                <w:sz w:val="20"/>
+                <w:szCs w:val="20"/>
+                <w:lang w:val="en-US"/>
+              </w:rPr>
+            </w:pPr>
+            <w:r>
+              <w:rPr>
+                <w:rFonts w:ascii="Helvetica" w:hAnsi="Helvetica"/>
+                <w:sz w:val="20"/>
+                <w:szCs w:val="20"/>
+                <w:lang w:val="en-US"/>
+              </w:rPr>
+              <w:t>Benchmark</w:t>
+            </w:r>
+          </w:p>
+        </w:tc>
+      </w:tr>
+      <w:tr>
+        <w:tc>
+          <w:tcPr>
+            <w:tcW w:w="3686" w:type="dxa"/>
+          </w:tcPr>
+          <w:p>
+            <w:pPr>
+              <w:pStyle w:val="NormalWeb"/>
+              <w:spacing w:before="0" w:beforeAutospacing="0" w:after="0" w:afterAutospacing="0"/>
+              <w:jc w:val="both"/>
+              <w:rPr>
+                <w:rFonts w:ascii="Helvetica" w:hAnsi="Helvetica"/>
+                <w:sz w:val="18"/>
+                <w:szCs w:val="18"/>
+                <w:lang w:val="en-US"/>
+              </w:rPr>
+            </w:pPr>
+            <w:r>
+              <w:rPr>
+                <w:rFonts w:ascii="Helvetica" w:hAnsi="Helvetica"/>
+                <w:sz w:val="18"/>
+                <w:szCs w:val="18"/>
+                <w:lang w:val="en-US"/>
+              </w:rPr>
+              <w:t>Cumulative Return</w:t>
+            </w:r>
+          </w:p>
+        </w:tc>
+        <w:tc>
+          <w:tcPr>
+            <w:tcW w:w="1984" w:type="dxa"/>
+          </w:tcPr>
+          <w:p>
+            <w:pPr>
+              <w:pStyle w:val="NormalWeb"/>
+              <w:spacing w:before="0" w:beforeAutospacing="0" w:after="0" w:afterAutospacing="0"/>
+              <w:jc w:val="both"/>
+              <w:rPr>
+                <w:rFonts w:ascii="Helvetica" w:hAnsi="Helvetica"/>
+                <w:sz w:val="18"/>
+                <w:szCs w:val="18"/>
+                <w:lang w:val="en-US"/>
+              </w:rPr>
+            </w:pPr>
+            <w:r>
+              <w:rPr>
+                <w:rFonts w:ascii="Helvetica" w:hAnsi="Helvetica"/>
+                <w:sz w:val="18"/>
+                <w:szCs w:val="18"/>
+                <w:lang w:val="en-US"/>
+              </w:rPr>
+              <w:t>1.346598</w:t>
+            </w:r>
+          </w:p>
+        </w:tc>
+        <w:tc>
+          <w:tcPr>
+            <w:tcW w:w="2127" w:type="dxa"/>
+          </w:tcPr>
+          <w:p>
+            <w:pPr>
+              <w:pStyle w:val="NormalWeb"/>
+              <w:spacing w:before="0" w:beforeAutospacing="0" w:after="0" w:afterAutospacing="0"/>
+              <w:jc w:val="both"/>
+              <w:rPr>
+                <w:rFonts w:ascii="Helvetica" w:hAnsi="Helvetica"/>
+                <w:sz w:val="18"/>
+                <w:szCs w:val="18"/>
+                <w:lang w:val="en-US"/>
+              </w:rPr>
+            </w:pPr>
+            <w:r>
+              <w:rPr>
+                <w:rFonts w:ascii="Helvetica" w:hAnsi="Helvetica"/>
+                <w:sz w:val="18"/>
+                <w:szCs w:val="18"/>
+                <w:lang w:val="en-US"/>
+              </w:rPr>
+              <w:t>0.892843</w:t>
+            </w:r>
+          </w:p>
+        </w:tc>
+      </w:tr>
+      <w:tr>
+        <w:tc>
+          <w:tcPr>
+            <w:tcW w:w="3686" w:type="dxa"/>
+          </w:tcPr>
+          <w:p>
+            <w:pPr>
+              <w:pStyle w:val="NormalWeb"/>
+              <w:spacing w:before="0" w:beforeAutospacing="0" w:after="0" w:afterAutospacing="0"/>
+              <w:jc w:val="both"/>
+              <w:rPr>
+                <w:rFonts w:ascii="Helvetica" w:hAnsi="Helvetica"/>
+                <w:sz w:val="18"/>
+                <w:szCs w:val="18"/>
+                <w:lang w:val="en-US"/>
+              </w:rPr>
+            </w:pPr>
+            <w:r>
+              <w:rPr>
+                <w:rFonts w:ascii="Helvetica" w:hAnsi="Helvetica"/>
+                <w:sz w:val="18"/>
+                <w:szCs w:val="18"/>
+                <w:lang w:val="en-US"/>
+              </w:rPr>
+              <w:t>Standard Deviation</w:t>
+            </w:r>
+          </w:p>
+        </w:tc>
+        <w:tc>
+          <w:tcPr>
+            <w:tcW w:w="1984" w:type="dxa"/>
+          </w:tcPr>
+          <w:p>
+            <w:pPr>
+              <w:pStyle w:val="NormalWeb"/>
+              <w:spacing w:before="0" w:beforeAutospacing="0" w:after="0" w:afterAutospacing="0"/>
+              <w:jc w:val="both"/>
+              <w:rPr>
+                <w:rFonts w:ascii="Helvetica" w:hAnsi="Helvetica"/>
+                <w:sz w:val="18"/>
+                <w:szCs w:val="18"/>
+                <w:lang w:val="en-US"/>
+              </w:rPr>
+            </w:pPr>
+            <w:r>
+              <w:rPr>
+                <w:rFonts w:ascii="Helvetica" w:hAnsi="Helvetica"/>
+                <w:sz w:val="18"/>
+                <w:szCs w:val="18"/>
+                <w:lang w:val="en-US"/>
+              </w:rPr>
+              <w:t>0.014451</w:t>
+            </w:r>
+          </w:p>
+        </w:tc>
+        <w:tc>
+          <w:tcPr>
+            <w:tcW w:w="2127" w:type="dxa"/>
+          </w:tcPr>
+          <w:p>
+            <w:pPr>
+              <w:pStyle w:val="NormalWeb"/>
+              <w:spacing w:before="0" w:beforeAutospacing="0" w:after="0" w:afterAutospacing="0"/>
+              <w:jc w:val="both"/>
+              <w:rPr>
+                <w:rFonts w:ascii="Helvetica" w:hAnsi="Helvetica"/>
+                <w:sz w:val="18"/>
+                <w:szCs w:val="18"/>
+                <w:lang w:val="en-US"/>
+              </w:rPr>
+            </w:pPr>
+            <w:r>
+              <w:rPr>
+                <w:rFonts w:ascii="Helvetica" w:hAnsi="Helvetica"/>
+                <w:sz w:val="18"/>
+                <w:szCs w:val="18"/>
+                <w:lang w:val="en-US"/>
+              </w:rPr>
+              <w:t>0.012306</w:t>
+            </w:r>
+          </w:p>
+        </w:tc>
+      </w:tr>
+      <w:tr>
+        <w:tc>
+          <w:tcPr>
+            <w:tcW w:w="3686" w:type="dxa"/>
+          </w:tcPr>
+          <w:p>
+            <w:pPr>
+              <w:pStyle w:val="NormalWeb"/>
+              <w:spacing w:before="0" w:beforeAutospacing="0" w:after="0" w:afterAutospacing="0"/>
+              <w:jc w:val="both"/>
+              <w:rPr>
+                <w:rFonts w:ascii="Helvetica" w:hAnsi="Helvetica"/>
+                <w:sz w:val="18"/>
+                <w:szCs w:val="18"/>
+                <w:lang w:val="en-US"/>
+              </w:rPr>
+            </w:pPr>
+            <w:r>
+              <w:rPr>
+                <w:rFonts w:ascii="Helvetica" w:hAnsi="Helvetica"/>
+                <w:sz w:val="18"/>
+                <w:szCs w:val="18"/>
+                <w:lang w:val="en-US"/>
+              </w:rPr>
+              <w:t>Beta</w:t>
+            </w:r>
+          </w:p>
+        </w:tc>
+        <w:tc>
+          <w:tcPr>
+            <w:tcW w:w="1984" w:type="dxa"/>
+          </w:tcPr>
+          <w:p>
+            <w:pPr>
+              <w:pStyle w:val="NormalWeb"/>
+              <w:spacing w:before="0" w:beforeAutospacing="0" w:after="0" w:afterAutospacing="0"/>
+              <w:jc w:val="both"/>
+              <w:rPr>
+                <w:rFonts w:ascii="Helvetica" w:hAnsi="Helvetica"/>
+                <w:sz w:val="18"/>
+                <w:szCs w:val="18"/>
+                <w:lang w:val="en-US"/>
+              </w:rPr>
+            </w:pPr>
+            <w:r>
+              <w:rPr>
+                <w:rFonts w:ascii="Helvetica" w:hAnsi="Helvetica"/>
+                <w:sz w:val="18"/>
+                <w:szCs w:val="18"/>
+                <w:lang w:val="en-US"/>
+              </w:rPr>
+              <w:t>1.096866</w:t>
+            </w:r>
+          </w:p>
+        </w:tc>
+        <w:tc>
+          <w:tcPr>
+            <w:tcW w:w="2127" w:type="dxa"/>
+          </w:tcPr>
+          <w:p>
+            <w:pPr>
+              <w:pStyle w:val="NormalWeb"/>
+              <w:spacing w:before="0" w:beforeAutospacing="0" w:after="0" w:afterAutospacing="0"/>
+              <w:jc w:val="both"/>
+              <w:rPr>
+                <w:rFonts w:ascii="Helvetica" w:hAnsi="Helvetica"/>
+                <w:sz w:val="18"/>
+                <w:szCs w:val="18"/>
+                <w:lang w:val="en-US"/>
+              </w:rPr>
+            </w:pPr>
+            <w:r>
+              <w:rPr>
+                <w:rFonts w:ascii="Helvetica" w:hAnsi="Helvetica"/>
+                <w:sz w:val="18"/>
+                <w:szCs w:val="18"/>
+                <w:lang w:val="en-US"/>
+              </w:rPr>
+              <w:t>1.0</w:t>
+            </w:r>
+          </w:p>
+        </w:tc>
+      </w:tr>
+      <w:tr>
+        <w:tc>
+          <w:tcPr>
+            <w:tcW w:w="3686" w:type="dxa"/>
+          </w:tcPr>
+          <w:p>
+            <w:pPr>
+              <w:pStyle w:val="NormalWeb"/>
+              <w:spacing w:before="0" w:beforeAutospacing="0" w:after="0" w:afterAutospacing="0"/>
+              <w:jc w:val="both"/>
+              <w:rPr>
+                <w:rFonts w:ascii="Helvetica" w:hAnsi="Helvetica"/>
+                <w:sz w:val="18"/>
+                <w:szCs w:val="18"/>
+                <w:lang w:val="en-US"/>
+              </w:rPr>
+            </w:pPr>
+            <w:r>
+              <w:rPr>
+                <w:rFonts w:ascii="Helvetica" w:hAnsi="Helvetica"/>
+                <w:sz w:val="18"/>
+                <w:szCs w:val="18"/>
+                <w:lang w:val="en-US"/>
+              </w:rPr>
+              <w:t>Sharpe Ratio</w:t>
+            </w:r>
+          </w:p>
+        </w:tc>
+        <w:tc>
+          <w:tcPr>
+            <w:tcW w:w="1984" w:type="dxa"/>
+          </w:tcPr>
+          <w:p>
+            <w:pPr>
+              <w:pStyle w:val="NormalWeb"/>
+              <w:spacing w:before="0" w:beforeAutospacing="0" w:after="0" w:afterAutospacing="0"/>
+              <w:jc w:val="both"/>
+              <w:rPr>
+                <w:rFonts w:ascii="Helvetica" w:hAnsi="Helvetica"/>
+                <w:sz w:val="18"/>
+                <w:szCs w:val="18"/>
+                <w:lang w:val="en-US"/>
+              </w:rPr>
+            </w:pPr>
+            <w:r>
+              <w:rPr>
+                <w:rFonts w:ascii="Helvetica" w:hAnsi="Helvetica"/>
+                <w:sz w:val="18"/>
+                <w:szCs w:val="18"/>
+                <w:lang w:val="en-US"/>
+              </w:rPr>
+              <w:t>0.838748</w:t>
+            </w:r>
+          </w:p>
+        </w:tc>
+        <w:tc>
+          <w:tcPr>
+            <w:tcW w:w="2127" w:type="dxa"/>
+          </w:tcPr>
+          <w:p>
+            <w:pPr>
+              <w:pStyle w:val="NormalWeb"/>
+              <w:spacing w:before="0" w:beforeAutospacing="0" w:after="0" w:afterAutospacing="0"/>
+              <w:jc w:val="both"/>
+              <w:rPr>
+                <w:rFonts w:ascii="Helvetica" w:hAnsi="Helvetica"/>
+                <w:sz w:val="18"/>
+                <w:szCs w:val="18"/>
+                <w:lang w:val="en-US"/>
+              </w:rPr>
+            </w:pPr>
+            <w:r>
+              <w:rPr>
+                <w:rFonts w:ascii="Helvetica" w:hAnsi="Helvetica"/>
+                <w:sz w:val="18"/>
+                <w:szCs w:val="18"/>
+                <w:lang w:val="en-US"/>
+              </w:rPr>
+              <w:t>0.65441</w:t>
+            </w:r>
+          </w:p>
+        </w:tc>
+      </w:tr>
+      <w:tr>
+        <w:tc>
+          <w:tcPr>
+            <w:tcW w:w="3686" w:type="dxa"/>
+          </w:tcPr>
+          <w:p>
+            <w:pPr>
+              <w:pStyle w:val="NormalWeb"/>
+              <w:spacing w:before="0" w:beforeAutospacing="0" w:after="0" w:afterAutospacing="0"/>
+              <w:jc w:val="both"/>
+              <w:rPr>
+                <w:rFonts w:ascii="Helvetica" w:hAnsi="Helvetica"/>
+                <w:sz w:val="18"/>
+                <w:szCs w:val="18"/>
+                <w:lang w:val="en-US"/>
+              </w:rPr>
+            </w:pPr>
+            <w:r>
+              <w:rPr>
+                <w:rFonts w:ascii="Helvetica" w:hAnsi="Helvetica"/>
+                <w:sz w:val="18"/>
+                <w:szCs w:val="18"/>
+                <w:lang w:val="en-US"/>
+              </w:rPr>
+              <w:t>Alpha</w:t>
+            </w:r>
+          </w:p>
+        </w:tc>
+        <w:tc>
+          <w:tcPr>
+            <w:tcW w:w="1984" w:type="dxa"/>
+          </w:tcPr>
+          <w:p>
+            <w:pPr>
+              <w:pStyle w:val="NormalWeb"/>
+              <w:spacing w:before="0" w:beforeAutospacing="0" w:after="0" w:afterAutospacing="0"/>
+              <w:jc w:val="both"/>
+              <w:rPr>
+                <w:rFonts w:ascii="Helvetica" w:hAnsi="Helvetica"/>
+                <w:sz w:val="18"/>
+                <w:szCs w:val="18"/>
+                <w:lang w:val="en-US"/>
+              </w:rPr>
+            </w:pPr>
+            <w:r>
+              <w:rPr>
+                <w:rFonts w:ascii="Helvetica" w:hAnsi="Helvetica"/>
+                <w:sz w:val="18"/>
+                <w:szCs w:val="18"/>
+                <w:lang w:val="en-US"/>
+              </w:rPr>
+              <w:t>0.000209</w:t>
+            </w:r>
+          </w:p>
+        </w:tc>
+        <w:tc>
+          <w:tcPr>
+            <w:tcW w:w="2127" w:type="dxa"/>
+          </w:tcPr>
+          <w:p>
+            <w:pPr>
+              <w:pStyle w:val="NormalWeb"/>
+              <w:spacing w:before="0" w:beforeAutospacing="0" w:after="0" w:afterAutospacing="0"/>
+              <w:jc w:val="both"/>
+              <w:rPr>
+                <w:rFonts w:ascii="Helvetica" w:hAnsi="Helvetica"/>
+                <w:sz w:val="18"/>
+                <w:szCs w:val="18"/>
+                <w:lang w:val="en-US"/>
+              </w:rPr>
+            </w:pPr>
+            <w:r>
+              <w:rPr>
+                <w:rFonts w:ascii="Helvetica" w:hAnsi="Helvetica"/>
+                <w:sz w:val="18"/>
+                <w:szCs w:val="18"/>
+                <w:lang w:val="en-US"/>
+              </w:rPr>
+              <w:t>0.0</w:t>
+            </w:r>
+          </w:p>
+        </w:tc>
+      </w:tr>
+      <w:tr>
+        <w:tc>
+          <w:tcPr>
+            <w:tcW w:w="3686" w:type="dxa"/>
+          </w:tcPr>
+          <w:p>
+            <w:pPr>
+              <w:pStyle w:val="NormalWeb"/>
+              <w:spacing w:before="0" w:beforeAutospacing="0" w:after="0" w:afterAutospacing="0"/>
+              <w:jc w:val="both"/>
+              <w:rPr>
+                <w:rFonts w:ascii="Helvetica" w:hAnsi="Helvetica"/>
+                <w:sz w:val="18"/>
+                <w:szCs w:val="18"/>
+                <w:lang w:val="en-US"/>
+              </w:rPr>
+            </w:pPr>
+            <w:r>
+              <w:rPr>
+                <w:rFonts w:ascii="Helvetica" w:hAnsi="Helvetica"/>
+                <w:sz w:val="18"/>
+                <w:szCs w:val="18"/>
+                <w:lang w:val="en-US"/>
+              </w:rPr>
+              <w:t>R-Squared</w:t>
+            </w:r>
+          </w:p>
+        </w:tc>
+        <w:tc>
+          <w:tcPr>
+            <w:tcW w:w="1984" w:type="dxa"/>
+          </w:tcPr>
+          <w:p>
+            <w:pPr>
+              <w:pStyle w:val="NormalWeb"/>
+              <w:spacing w:before="0" w:beforeAutospacing="0" w:after="0" w:afterAutospacing="0"/>
+              <w:jc w:val="both"/>
+              <w:rPr>
+                <w:rFonts w:ascii="Helvetica" w:hAnsi="Helvetica"/>
+                <w:sz w:val="18"/>
+                <w:szCs w:val="18"/>
+                <w:lang w:val="en-US"/>
+              </w:rPr>
+            </w:pPr>
+            <w:r>
+              <w:rPr>
+                <w:rFonts w:ascii="Helvetica" w:hAnsi="Helvetica"/>
+                <w:sz w:val="18"/>
+                <w:szCs w:val="18"/>
+                <w:lang w:val="en-US"/>
+              </w:rPr>
+              <w:t>0.868851</w:t>
+            </w:r>
+          </w:p>
+        </w:tc>
+        <w:tc>
+          <w:tcPr>
+            <w:tcW w:w="2127" w:type="dxa"/>
+          </w:tcPr>
+          <w:p>
+            <w:pPr>
+              <w:pStyle w:val="NormalWeb"/>
+              <w:spacing w:before="0" w:beforeAutospacing="0" w:after="0" w:afterAutospacing="0"/>
+              <w:jc w:val="both"/>
+              <w:rPr>
+                <w:rFonts w:ascii="Helvetica" w:hAnsi="Helvetica"/>
+                <w:sz w:val="18"/>
+                <w:szCs w:val="18"/>
+                <w:lang w:val="en-US"/>
+              </w:rPr>
+            </w:pPr>
+            <w:r>
+              <w:rPr>
+                <w:rFonts w:ascii="Helvetica" w:hAnsi="Helvetica"/>
+                <w:sz w:val="18"/>
+                <w:szCs w:val="18"/>
+                <w:lang w:val="en-US"/>
+              </w:rPr>
+              <w:t>1.0</w:t>
+            </w:r>
+          </w:p>
+        </w:tc>
+      </w:tr>
+    </w:tbl>
+    <w:p>
+      <w:pPr>
+        <w:pStyle w:val="NormalWeb"/>
+        <w:spacing w:before="0" w:beforeAutospacing="0" w:after="0" w:afterAutospacing="0"/>
+        <w:jc w:val="both"/>
+        <w:rPr>
+          <w:rFonts w:ascii="Helvetica" w:hAnsi="Helvetica"/>
+          <w:sz w:val="20"/>
+          <w:szCs w:val="20"/>
+          <w:lang w:val="en-US"/>
+        </w:rPr>
+      </w:pPr>
+    </w:p>
+    <w:p>
+      <w:pPr>
+        <w:pStyle w:val="NormalWeb"/>
+        <w:spacing w:before="0" w:beforeAutospacing="0" w:after="0" w:afterAutospacing="0"/>
+        <w:jc w:val="both"/>
+        <w:rPr>
+          <w:rFonts w:ascii="Helvetica" w:hAnsi="Helvetica"/>
+          <w:sz w:val="20"/>
+          <w:szCs w:val="20"/>
+          <w:lang w:val="en-US"/>
+        </w:rPr>
+      </w:pPr>
+      <w:r>
+        <w:rPr>
+          <w:rFonts w:ascii="Helvetica" w:hAnsi="Helvetica"/>
+          <w:sz w:val="20"/>
+          <w:szCs w:val="20"/>
+          <w:lang w:val="en-US"/>
+        </w:rPr>
+        <w:t xml:space="preserve">By </w:t>
+      </w:r>
+      <w:proofErr w:type="spellStart"/>
+      <w:r>
+        <w:rPr>
+          <w:rFonts w:ascii="Helvetica" w:hAnsi="Helvetica"/>
+          <w:sz w:val="20"/>
+          <w:szCs w:val="20"/>
+          <w:lang w:val="en-US"/>
+        </w:rPr>
+        <w:t>analysing</w:t>
+      </w:r>
+      <w:proofErr w:type="spellEnd"/>
+      <w:r>
+        <w:rPr>
+          <w:rFonts w:ascii="Helvetica" w:hAnsi="Helvetica"/>
+          <w:sz w:val="20"/>
+          <w:szCs w:val="20"/>
+          <w:lang w:val="en-US"/>
+        </w:rPr>
+        <w:t xml:space="preserve"> how these metrics vary under different volatility conditions, we gain insight into the robustness of the portfolio’s outperformance and its sensitivity to changing market risk.</w:t>
       </w:r>
     </w:p>
     <w:sectPr>
@@ -4927,6 +7928,13 @@
   <w:style w:type="paragraph" w:default="1" w:styleId="Normal">
     <w:name w:val="Normal"/>
     <w:qFormat/>
+    <w:rsid w:val="003F205D"/>
+    <w:rPr>
+      <w:rFonts w:ascii="Times New Roman" w:eastAsia="Times New Roman" w:hAnsi="Times New Roman" w:cs="Times New Roman"/>
+      <w:kern w:val="0"/>
+      <w:lang w:eastAsia="en-GB"/>
+      <w14:ligatures w14:val="none"/>
+    </w:rPr>
   </w:style>
   <w:style w:type="paragraph" w:styleId="Heading1">
     <w:name w:val="heading 1"/>
@@ -4945,8 +7953,11 @@
     <w:rPr>
       <w:rFonts w:asciiTheme="majorHAnsi" w:eastAsiaTheme="majorEastAsia" w:hAnsiTheme="majorHAnsi" w:cstheme="majorBidi"/>
       <w:color w:val="2F5496" w:themeColor="accent1" w:themeShade="BF"/>
+      <w:kern w:val="2"/>
       <w:sz w:val="40"/>
       <w:szCs w:val="40"/>
+      <w:lang w:eastAsia="en-US"/>
+      <w14:ligatures w14:val="standardContextual"/>
     </w:rPr>
   </w:style>
   <w:style w:type="paragraph" w:styleId="Heading2">
@@ -4967,8 +7978,11 @@
     <w:rPr>
       <w:rFonts w:asciiTheme="majorHAnsi" w:eastAsiaTheme="majorEastAsia" w:hAnsiTheme="majorHAnsi" w:cstheme="majorBidi"/>
       <w:color w:val="2F5496" w:themeColor="accent1" w:themeShade="BF"/>
+      <w:kern w:val="2"/>
       <w:sz w:val="32"/>
       <w:szCs w:val="32"/>
+      <w:lang w:eastAsia="en-US"/>
+      <w14:ligatures w14:val="standardContextual"/>
     </w:rPr>
   </w:style>
   <w:style w:type="paragraph" w:styleId="Heading3">
@@ -4987,10 +8001,13 @@
       <w:outlineLvl w:val="2"/>
     </w:pPr>
     <w:rPr>
-      <w:rFonts w:eastAsiaTheme="majorEastAsia" w:cstheme="majorBidi"/>
+      <w:rFonts w:asciiTheme="minorHAnsi" w:eastAsiaTheme="majorEastAsia" w:hAnsiTheme="minorHAnsi" w:cstheme="majorBidi"/>
       <w:color w:val="2F5496" w:themeColor="accent1" w:themeShade="BF"/>
+      <w:kern w:val="2"/>
       <w:sz w:val="28"/>
       <w:szCs w:val="28"/>
+      <w:lang w:eastAsia="en-US"/>
+      <w14:ligatures w14:val="standardContextual"/>
     </w:rPr>
   </w:style>
   <w:style w:type="paragraph" w:styleId="Heading4">
@@ -5010,10 +8027,13 @@
       <w:outlineLvl w:val="3"/>
     </w:pPr>
     <w:rPr>
-      <w:rFonts w:eastAsiaTheme="majorEastAsia" w:cstheme="majorBidi"/>
+      <w:rFonts w:asciiTheme="minorHAnsi" w:eastAsiaTheme="majorEastAsia" w:hAnsiTheme="minorHAnsi" w:cstheme="majorBidi"/>
       <w:i/>
       <w:iCs/>
       <w:color w:val="2F5496" w:themeColor="accent1" w:themeShade="BF"/>
+      <w:kern w:val="2"/>
+      <w:lang w:eastAsia="en-US"/>
+      <w14:ligatures w14:val="standardContextual"/>
     </w:rPr>
   </w:style>
   <w:style w:type="paragraph" w:styleId="Heading5">
@@ -5033,8 +8053,11 @@
       <w:outlineLvl w:val="4"/>
     </w:pPr>
     <w:rPr>
-      <w:rFonts w:eastAsiaTheme="majorEastAsia" w:cstheme="majorBidi"/>
+      <w:rFonts w:asciiTheme="minorHAnsi" w:eastAsiaTheme="majorEastAsia" w:hAnsiTheme="minorHAnsi" w:cstheme="majorBidi"/>
       <w:color w:val="2F5496" w:themeColor="accent1" w:themeShade="BF"/>
+      <w:kern w:val="2"/>
+      <w:lang w:eastAsia="en-US"/>
+      <w14:ligatures w14:val="standardContextual"/>
     </w:rPr>
   </w:style>
   <w:style w:type="paragraph" w:styleId="Heading6">
@@ -5054,10 +8077,13 @@
       <w:outlineLvl w:val="5"/>
     </w:pPr>
     <w:rPr>
-      <w:rFonts w:eastAsiaTheme="majorEastAsia" w:cstheme="majorBidi"/>
+      <w:rFonts w:asciiTheme="minorHAnsi" w:eastAsiaTheme="majorEastAsia" w:hAnsiTheme="minorHAnsi" w:cstheme="majorBidi"/>
       <w:i/>
       <w:iCs/>
       <w:color w:val="595959" w:themeColor="text1" w:themeTint="A6"/>
+      <w:kern w:val="2"/>
+      <w:lang w:eastAsia="en-US"/>
+      <w14:ligatures w14:val="standardContextual"/>
     </w:rPr>
   </w:style>
   <w:style w:type="paragraph" w:styleId="Heading7">
@@ -5077,8 +8103,11 @@
       <w:outlineLvl w:val="6"/>
     </w:pPr>
     <w:rPr>
-      <w:rFonts w:eastAsiaTheme="majorEastAsia" w:cstheme="majorBidi"/>
+      <w:rFonts w:asciiTheme="minorHAnsi" w:eastAsiaTheme="majorEastAsia" w:hAnsiTheme="minorHAnsi" w:cstheme="majorBidi"/>
       <w:color w:val="595959" w:themeColor="text1" w:themeTint="A6"/>
+      <w:kern w:val="2"/>
+      <w:lang w:eastAsia="en-US"/>
+      <w14:ligatures w14:val="standardContextual"/>
     </w:rPr>
   </w:style>
   <w:style w:type="paragraph" w:styleId="Heading8">
@@ -5097,10 +8126,13 @@
       <w:outlineLvl w:val="7"/>
     </w:pPr>
     <w:rPr>
-      <w:rFonts w:eastAsiaTheme="majorEastAsia" w:cstheme="majorBidi"/>
+      <w:rFonts w:asciiTheme="minorHAnsi" w:eastAsiaTheme="majorEastAsia" w:hAnsiTheme="minorHAnsi" w:cstheme="majorBidi"/>
       <w:i/>
       <w:iCs/>
       <w:color w:val="272727" w:themeColor="text1" w:themeTint="D8"/>
+      <w:kern w:val="2"/>
+      <w:lang w:eastAsia="en-US"/>
+      <w14:ligatures w14:val="standardContextual"/>
     </w:rPr>
   </w:style>
   <w:style w:type="paragraph" w:styleId="Heading9">
@@ -5119,8 +8151,11 @@
       <w:outlineLvl w:val="8"/>
     </w:pPr>
     <w:rPr>
-      <w:rFonts w:eastAsiaTheme="majorEastAsia" w:cstheme="majorBidi"/>
+      <w:rFonts w:asciiTheme="minorHAnsi" w:eastAsiaTheme="majorEastAsia" w:hAnsiTheme="minorHAnsi" w:cstheme="majorBidi"/>
       <w:color w:val="272727" w:themeColor="text1" w:themeTint="D8"/>
+      <w:kern w:val="2"/>
+      <w:lang w:eastAsia="en-US"/>
+      <w14:ligatures w14:val="standardContextual"/>
     </w:rPr>
   </w:style>
   <w:style w:type="character" w:default="1" w:styleId="DefaultParagraphFont">
@@ -5285,6 +8320,8 @@
       <w:kern w:val="28"/>
       <w:sz w:val="56"/>
       <w:szCs w:val="56"/>
+      <w:lang w:eastAsia="en-US"/>
+      <w14:ligatures w14:val="standardContextual"/>
     </w:rPr>
   </w:style>
   <w:style w:type="character" w:customStyle="1" w:styleId="TitleChar">
@@ -5316,11 +8353,14 @@
       <w:spacing w:after="160"/>
     </w:pPr>
     <w:rPr>
-      <w:rFonts w:eastAsiaTheme="majorEastAsia" w:cstheme="majorBidi"/>
+      <w:rFonts w:asciiTheme="minorHAnsi" w:eastAsiaTheme="majorEastAsia" w:hAnsiTheme="minorHAnsi" w:cstheme="majorBidi"/>
       <w:color w:val="595959" w:themeColor="text1" w:themeTint="A6"/>
       <w:spacing w:val="15"/>
+      <w:kern w:val="2"/>
       <w:sz w:val="28"/>
       <w:szCs w:val="28"/>
+      <w:lang w:eastAsia="en-US"/>
+      <w14:ligatures w14:val="standardContextual"/>
     </w:rPr>
   </w:style>
   <w:style w:type="character" w:customStyle="1" w:styleId="SubtitleChar">
@@ -5350,9 +8390,13 @@
       <w:jc w:val="center"/>
     </w:pPr>
     <w:rPr>
+      <w:rFonts w:asciiTheme="minorHAnsi" w:eastAsiaTheme="minorHAnsi" w:hAnsiTheme="minorHAnsi" w:cstheme="minorBidi"/>
       <w:i/>
       <w:iCs/>
       <w:color w:val="404040" w:themeColor="text1" w:themeTint="BF"/>
+      <w:kern w:val="2"/>
+      <w:lang w:eastAsia="en-US"/>
+      <w14:ligatures w14:val="standardContextual"/>
     </w:rPr>
   </w:style>
   <w:style w:type="character" w:customStyle="1" w:styleId="QuoteChar">
@@ -5377,6 +8421,12 @@
       <w:ind w:left="720"/>
       <w:contextualSpacing/>
     </w:pPr>
+    <w:rPr>
+      <w:rFonts w:asciiTheme="minorHAnsi" w:eastAsiaTheme="minorHAnsi" w:hAnsiTheme="minorHAnsi" w:cstheme="minorBidi"/>
+      <w:kern w:val="2"/>
+      <w:lang w:eastAsia="en-US"/>
+      <w14:ligatures w14:val="standardContextual"/>
+    </w:rPr>
   </w:style>
   <w:style w:type="character" w:styleId="IntenseEmphasis">
     <w:name w:val="Intense Emphasis"/>
@@ -5408,9 +8458,13 @@
       <w:jc w:val="center"/>
     </w:pPr>
     <w:rPr>
+      <w:rFonts w:asciiTheme="minorHAnsi" w:eastAsiaTheme="minorHAnsi" w:hAnsiTheme="minorHAnsi" w:cstheme="minorBidi"/>
       <w:i/>
       <w:iCs/>
       <w:color w:val="2F5496" w:themeColor="accent1" w:themeShade="BF"/>
+      <w:kern w:val="2"/>
+      <w:lang w:eastAsia="en-US"/>
+      <w14:ligatures w14:val="standardContextual"/>
     </w:rPr>
   </w:style>
   <w:style w:type="character" w:customStyle="1" w:styleId="IntenseQuoteChar">
@@ -5446,12 +8500,6 @@
     <w:pPr>
       <w:spacing w:before="100" w:beforeAutospacing="1" w:after="100" w:afterAutospacing="1"/>
     </w:pPr>
-    <w:rPr>
-      <w:rFonts w:ascii="Times New Roman" w:eastAsia="Times New Roman" w:hAnsi="Times New Roman" w:cs="Times New Roman"/>
-      <w:kern w:val="0"/>
-      <w:lang w:eastAsia="en-GB"/>
-      <w14:ligatures w14:val="none"/>
-    </w:rPr>
   </w:style>
   <w:style w:type="character" w:styleId="Hyperlink">
     <w:name w:val="Hyperlink"/>
@@ -5505,12 +8553,6 @@
     <w:pPr>
       <w:spacing w:before="100" w:beforeAutospacing="1" w:after="100" w:afterAutospacing="1"/>
     </w:pPr>
-    <w:rPr>
-      <w:rFonts w:ascii="Times New Roman" w:eastAsia="Times New Roman" w:hAnsi="Times New Roman" w:cs="Times New Roman"/>
-      <w:kern w:val="0"/>
-      <w:lang w:eastAsia="en-GB"/>
-      <w14:ligatures w14:val="none"/>
-    </w:rPr>
   </w:style>
   <w:style w:type="character" w:styleId="Strong">
     <w:name w:val="Strong"/>

</xml_diff>